<commit_message>
Dokumentáció játék, feladat és adatmodell
</commit_message>
<xml_diff>
--- a/mestermunka/orai/Dokumentacio/Mester Munka minta alapján_ujjabb.docx
+++ b/mestermunka/orai/Dokumentacio/Mester Munka minta alapján_ujjabb.docx
@@ -1,6 +1,6 @@
 
 <file path=word/document.xml><?xml version="1.0" encoding="utf-8"?>
-<w:document xmlns:wpc="http://schemas.microsoft.com/office/word/2010/wordprocessingCanvas" xmlns:cx="http://schemas.microsoft.com/office/drawing/2014/chartex" xmlns:cx1="http://schemas.microsoft.com/office/drawing/2015/9/8/chartex" xmlns:cx2="http://schemas.microsoft.com/office/drawing/2015/10/21/chartex" xmlns:cx3="http://schemas.microsoft.com/office/drawing/2016/5/9/chartex" xmlns:cx4="http://schemas.microsoft.com/office/drawing/2016/5/10/chartex" xmlns:cx5="http://schemas.microsoft.com/office/drawing/2016/5/11/chartex" xmlns:cx6="http://schemas.microsoft.com/office/drawing/2016/5/12/chartex" xmlns:cx7="http://schemas.microsoft.com/office/drawing/2016/5/13/chartex" xmlns:cx8="http://schemas.microsoft.com/office/drawing/2016/5/14/chartex" xmlns:mc="http://schemas.openxmlformats.org/markup-compatibility/2006" xmlns:aink="http://schemas.microsoft.com/office/drawing/2016/ink" xmlns:am3d="http://schemas.microsoft.com/office/drawing/2017/model3d" xmlns:o="urn:schemas-microsoft-com:office:office" xmlns:r="http://schemas.openxmlformats.org/officeDocument/2006/relationships" xmlns:m="http://schemas.openxmlformats.org/officeDocument/2006/math" xmlns:v="urn:schemas-microsoft-com:vml" xmlns:wp14="http://schemas.microsoft.com/office/word/2010/wordprocessingDrawing" xmlns:wp="http://schemas.openxmlformats.org/drawingml/2006/wordprocessingDrawing" xmlns:w10="urn:schemas-microsoft-com:office:word" xmlns:w="http://schemas.openxmlformats.org/wordprocessingml/2006/main" xmlns:w14="http://schemas.microsoft.com/office/word/2010/wordml" xmlns:w15="http://schemas.microsoft.com/office/word/2012/wordml" xmlns:w16cid="http://schemas.microsoft.com/office/word/2016/wordml/cid" xmlns:w16se="http://schemas.microsoft.com/office/word/2015/wordml/symex" xmlns:wpg="http://schemas.microsoft.com/office/word/2010/wordprocessingGroup" xmlns:wpi="http://schemas.microsoft.com/office/word/2010/wordprocessingInk" xmlns:wne="http://schemas.microsoft.com/office/word/2006/wordml" xmlns:wps="http://schemas.microsoft.com/office/word/2010/wordprocessingShape" mc:Ignorable="w14 w15 w16se w16cid wp14">
+<w:document xmlns:wpc="http://schemas.microsoft.com/office/word/2010/wordprocessingCanvas" xmlns:cx="http://schemas.microsoft.com/office/drawing/2014/chartex" xmlns:cx1="http://schemas.microsoft.com/office/drawing/2015/9/8/chartex" xmlns:cx2="http://schemas.microsoft.com/office/drawing/2015/10/21/chartex" xmlns:cx3="http://schemas.microsoft.com/office/drawing/2016/5/9/chartex" xmlns:cx4="http://schemas.microsoft.com/office/drawing/2016/5/10/chartex" xmlns:cx5="http://schemas.microsoft.com/office/drawing/2016/5/11/chartex" xmlns:cx6="http://schemas.microsoft.com/office/drawing/2016/5/12/chartex" xmlns:cx7="http://schemas.microsoft.com/office/drawing/2016/5/13/chartex" xmlns:cx8="http://schemas.microsoft.com/office/drawing/2016/5/14/chartex" xmlns:mc="http://schemas.openxmlformats.org/markup-compatibility/2006" xmlns:aink="http://schemas.microsoft.com/office/drawing/2016/ink" xmlns:am3d="http://schemas.microsoft.com/office/drawing/2017/model3d" xmlns:o="urn:schemas-microsoft-com:office:office" xmlns:oel="http://schemas.microsoft.com/office/2019/extlst" xmlns:r="http://schemas.openxmlformats.org/officeDocument/2006/relationships" xmlns:m="http://schemas.openxmlformats.org/officeDocument/2006/math" xmlns:v="urn:schemas-microsoft-com:vml" xmlns:wp14="http://schemas.microsoft.com/office/word/2010/wordprocessingDrawing" xmlns:wp="http://schemas.openxmlformats.org/drawingml/2006/wordprocessingDrawing" xmlns:w10="urn:schemas-microsoft-com:office:word" xmlns:w="http://schemas.openxmlformats.org/wordprocessingml/2006/main" xmlns:w14="http://schemas.microsoft.com/office/word/2010/wordml" xmlns:w15="http://schemas.microsoft.com/office/word/2012/wordml" xmlns:w16cex="http://schemas.microsoft.com/office/word/2018/wordml/cex" xmlns:w16cid="http://schemas.microsoft.com/office/word/2016/wordml/cid" xmlns:w16="http://schemas.microsoft.com/office/word/2018/wordml" xmlns:w16du="http://schemas.microsoft.com/office/word/2023/wordml/word16du" xmlns:w16sdtdh="http://schemas.microsoft.com/office/word/2020/wordml/sdtdatahash" xmlns:w16sdtfl="http://schemas.microsoft.com/office/word/2024/wordml/sdtformatlock" xmlns:w16se="http://schemas.microsoft.com/office/word/2015/wordml/symex" xmlns:wpg="http://schemas.microsoft.com/office/word/2010/wordprocessingGroup" xmlns:wpi="http://schemas.microsoft.com/office/word/2010/wordprocessingInk" xmlns:wne="http://schemas.microsoft.com/office/word/2006/wordml" xmlns:wps="http://schemas.microsoft.com/office/word/2010/wordprocessingShape" mc:Ignorable="w14 w15 w16se w16cid w16 w16cex w16sdtdh w16sdtfl w16du wp14">
   <w:body>
     <w:p>
       <w:pPr>
@@ -209,17 +209,41 @@
         <w:ind w:firstLine="340"/>
         <w:rPr>
           <w:rFonts w:ascii="Times New Roman" w:eastAsia="Times New Roman" w:hAnsi="Times New Roman" w:cs="Times New Roman"/>
-          <w:color w:val="FF0000"/>
+          <w:color w:val="000000" w:themeColor="text1"/>
           <w:sz w:val="24"/>
         </w:rPr>
       </w:pPr>
       <w:r>
         <w:rPr>
           <w:rFonts w:ascii="Times New Roman" w:eastAsia="Times New Roman" w:hAnsi="Times New Roman" w:cs="Times New Roman"/>
-          <w:color w:val="FF0000"/>
+          <w:color w:val="000000" w:themeColor="text1"/>
           <w:sz w:val="24"/>
         </w:rPr>
-        <w:t>A felhasználói dokumentáció célja, hogy segítséget adjon a leendő felhasználónak a programmal telepítésével és használatával kapcsolatos minden probléma megoldásában, segítse a program kezelésének az elsajátítását.</w:t>
+        <w:t>A weboldal célja, hogy a felhasználók hozzáférjenek a játékhoz egy hivatalos felületen és többet megtudjanak a játékról és játék mechanikáiról. Ezentúl még azt a lehetőséget is megakarjuk adni, hogy majd tudjanak egymással is beszélgetni egy olyan felületen</w:t>
+      </w:r>
+      <w:r>
+        <w:rPr>
+          <w:rFonts w:ascii="Times New Roman" w:eastAsia="Times New Roman" w:hAnsi="Times New Roman" w:cs="Times New Roman"/>
+          <w:color w:val="000000" w:themeColor="text1"/>
+          <w:sz w:val="24"/>
+        </w:rPr>
+        <w:t>,</w:t>
+      </w:r>
+      <w:r>
+        <w:rPr>
+          <w:rFonts w:ascii="Times New Roman" w:eastAsia="Times New Roman" w:hAnsi="Times New Roman" w:cs="Times New Roman"/>
+          <w:color w:val="000000" w:themeColor="text1"/>
+          <w:sz w:val="24"/>
+        </w:rPr>
+        <w:t xml:space="preserve"> aminek az egyetlen célja az, hogy</w:t>
+      </w:r>
+      <w:r>
+        <w:rPr>
+          <w:rFonts w:ascii="Times New Roman" w:eastAsia="Times New Roman" w:hAnsi="Times New Roman" w:cs="Times New Roman"/>
+          <w:color w:val="000000" w:themeColor="text1"/>
+          <w:sz w:val="24"/>
+        </w:rPr>
+        <w:t xml:space="preserve"> egymással a játékról lehessen beszélni és elmagyarázni nem leírt témákat.</w:t>
       </w:r>
     </w:p>
     <w:p>
@@ -228,9 +252,18 @@
         <w:ind w:firstLine="340"/>
         <w:rPr>
           <w:rFonts w:ascii="Times New Roman" w:eastAsia="Times New Roman" w:hAnsi="Times New Roman" w:cs="Times New Roman"/>
+          <w:color w:val="000000" w:themeColor="text1"/>
           <w:sz w:val="24"/>
         </w:rPr>
       </w:pPr>
+      <w:r>
+        <w:rPr>
+          <w:rFonts w:ascii="Times New Roman" w:eastAsia="Times New Roman" w:hAnsi="Times New Roman" w:cs="Times New Roman"/>
+          <w:color w:val="000000" w:themeColor="text1"/>
+          <w:sz w:val="24"/>
+        </w:rPr>
+        <w:t>A főoldalon található egy rövid bemutató a weboldal tartalmához, ha regisztrálnak a felhasználók. Innen lehet regisztrálni vagy bejelentkezni a jobb felső sarokban található gombokkal.</w:t>
+      </w:r>
     </w:p>
     <w:p>
       <w:pPr>
@@ -238,9 +271,59 @@
         <w:ind w:firstLine="340"/>
         <w:rPr>
           <w:rFonts w:ascii="Times New Roman" w:eastAsia="Times New Roman" w:hAnsi="Times New Roman" w:cs="Times New Roman"/>
+          <w:color w:val="000000" w:themeColor="text1"/>
           <w:sz w:val="24"/>
         </w:rPr>
       </w:pPr>
+      <w:r>
+        <w:rPr>
+          <w:rFonts w:ascii="Times New Roman" w:eastAsia="Times New Roman" w:hAnsi="Times New Roman" w:cs="Times New Roman"/>
+          <w:color w:val="000000" w:themeColor="text1"/>
+          <w:sz w:val="24"/>
+        </w:rPr>
+        <w:t xml:space="preserve">Bejelentkezés után látható egy újabb </w:t>
+      </w:r>
+      <w:r>
+        <w:rPr>
+          <w:rFonts w:ascii="Times New Roman" w:eastAsia="Times New Roman" w:hAnsi="Times New Roman" w:cs="Times New Roman"/>
+          <w:color w:val="000000" w:themeColor="text1"/>
+          <w:sz w:val="24"/>
+        </w:rPr>
+        <w:t>főoldal, ahol le lehet tölteni a játék telepítő programot és el lehet olvasni egy rövid bemutatót a játékhoz.</w:t>
+      </w:r>
+    </w:p>
+    <w:p>
+      <w:pPr>
+        <w:spacing w:after="120" w:line="360" w:lineRule="auto"/>
+        <w:rPr>
+          <w:rFonts w:ascii="Times New Roman" w:eastAsia="Times New Roman" w:hAnsi="Times New Roman" w:cs="Times New Roman"/>
+          <w:sz w:val="24"/>
+        </w:rPr>
+      </w:pPr>
+      <w:r>
+        <w:rPr>
+          <w:rFonts w:ascii="Times New Roman" w:eastAsia="Times New Roman" w:hAnsi="Times New Roman" w:cs="Times New Roman"/>
+          <w:sz w:val="24"/>
+        </w:rPr>
+        <w:tab/>
+        <w:t>A fönti sávon található egy lenyíló menü, aminek a használatával meglehet tekinteni a felhasználói fiokot meglehet nyitni a chat felületet és a galériát, illetve fiokot törölni és kijelentkezni.</w:t>
+      </w:r>
+    </w:p>
+    <w:p>
+      <w:pPr>
+        <w:spacing w:after="120" w:line="360" w:lineRule="auto"/>
+        <w:rPr>
+          <w:rFonts w:ascii="Times New Roman" w:eastAsia="Times New Roman" w:hAnsi="Times New Roman" w:cs="Times New Roman"/>
+          <w:sz w:val="24"/>
+        </w:rPr>
+      </w:pPr>
+      <w:r>
+        <w:rPr>
+          <w:rFonts w:ascii="Times New Roman" w:eastAsia="Times New Roman" w:hAnsi="Times New Roman" w:cs="Times New Roman"/>
+          <w:sz w:val="24"/>
+        </w:rPr>
+        <w:t>A játék specifikációkhoz és leírásához forduljanak későbbi pontokhoz.</w:t>
+      </w:r>
     </w:p>
     <w:p>
       <w:pPr>
@@ -476,6 +559,7 @@
           <w:rFonts w:ascii="Times New Roman" w:eastAsia="Times New Roman" w:hAnsi="Times New Roman" w:cs="Times New Roman"/>
           <w:sz w:val="24"/>
         </w:rPr>
+        <w:lastRenderedPageBreak/>
         <w:t>XAMPP</w:t>
       </w:r>
     </w:p>
@@ -1547,13 +1631,47 @@
           <w:rFonts w:ascii="Times New Roman" w:eastAsia="Times New Roman" w:hAnsi="Times New Roman" w:cs="Times New Roman"/>
           <w:sz w:val="24"/>
         </w:rPr>
-        <w:t>A Weboldalon kell regisztrálni aztán bejelentkezni majd a linken letölteni. Ezután egy mappába kell helyezni amire emlékezni fog hol találja aztán a telepítő elemet kell lefuttatni ezután kell elindítani.</w:t>
+        <w:t xml:space="preserve">A Weboldalon kell regisztrálni aztán bejelentkezni majd a </w:t>
+      </w:r>
+      <w:r>
+        <w:rPr>
+          <w:rFonts w:ascii="Times New Roman" w:eastAsia="Times New Roman" w:hAnsi="Times New Roman" w:cs="Times New Roman"/>
+          <w:sz w:val="24"/>
+        </w:rPr>
+        <w:t xml:space="preserve">download gombbal </w:t>
+      </w:r>
+      <w:r>
+        <w:rPr>
+          <w:rFonts w:ascii="Times New Roman" w:eastAsia="Times New Roman" w:hAnsi="Times New Roman" w:cs="Times New Roman"/>
+          <w:sz w:val="24"/>
+        </w:rPr>
+        <w:t>letölteni</w:t>
+      </w:r>
+      <w:r>
+        <w:rPr>
+          <w:rFonts w:ascii="Times New Roman" w:eastAsia="Times New Roman" w:hAnsi="Times New Roman" w:cs="Times New Roman"/>
+          <w:sz w:val="24"/>
+        </w:rPr>
+        <w:t xml:space="preserve"> a telepítő programot</w:t>
+      </w:r>
+      <w:r>
+        <w:rPr>
+          <w:rFonts w:ascii="Times New Roman" w:eastAsia="Times New Roman" w:hAnsi="Times New Roman" w:cs="Times New Roman"/>
+          <w:sz w:val="24"/>
+        </w:rPr>
+        <w:t>. Ezután</w:t>
+      </w:r>
+      <w:r>
+        <w:rPr>
+          <w:rFonts w:ascii="Times New Roman" w:eastAsia="Times New Roman" w:hAnsi="Times New Roman" w:cs="Times New Roman"/>
+          <w:sz w:val="24"/>
+        </w:rPr>
+        <w:t xml:space="preserve"> le kell indítani a telepítő programot. </w:t>
       </w:r>
     </w:p>
     <w:p>
       <w:pPr>
         <w:spacing w:after="120" w:line="360" w:lineRule="auto"/>
-        <w:ind w:firstLine="340"/>
         <w:rPr>
           <w:rFonts w:ascii="Times New Roman" w:eastAsia="Times New Roman" w:hAnsi="Times New Roman" w:cs="Times New Roman"/>
           <w:sz w:val="24"/>
@@ -1562,10 +1680,200 @@
       <w:r>
         <w:rPr>
           <w:rFonts w:ascii="Times New Roman" w:eastAsia="Times New Roman" w:hAnsi="Times New Roman" w:cs="Times New Roman"/>
-          <w:color w:val="FF0000"/>
           <w:sz w:val="24"/>
         </w:rPr>
-        <w:t>Ajánlott terjedelem: 2 -4 oldal, ábrákkal együtt.</w:t>
+        <w:lastRenderedPageBreak/>
+        <w:drawing>
+          <wp:inline distT="0" distB="0" distL="0" distR="0" wp14:anchorId="0C89B388" wp14:editId="09CD3544">
+            <wp:extent cx="4744112" cy="3867690"/>
+            <wp:effectExtent l="0" t="0" r="0" b="0"/>
+            <wp:docPr id="724031119" name="Kép 1"/>
+            <wp:cNvGraphicFramePr>
+              <a:graphicFrameLocks xmlns:a="http://schemas.openxmlformats.org/drawingml/2006/main" noChangeAspect="1"/>
+            </wp:cNvGraphicFramePr>
+            <a:graphic xmlns:a="http://schemas.openxmlformats.org/drawingml/2006/main">
+              <a:graphicData uri="http://schemas.openxmlformats.org/drawingml/2006/picture">
+                <pic:pic xmlns:pic="http://schemas.openxmlformats.org/drawingml/2006/picture">
+                  <pic:nvPicPr>
+                    <pic:cNvPr id="724031119" name=""/>
+                    <pic:cNvPicPr/>
+                  </pic:nvPicPr>
+                  <pic:blipFill>
+                    <a:blip r:embed="rId7"/>
+                    <a:stretch>
+                      <a:fillRect/>
+                    </a:stretch>
+                  </pic:blipFill>
+                  <pic:spPr>
+                    <a:xfrm>
+                      <a:off x="0" y="0"/>
+                      <a:ext cx="4744112" cy="3867690"/>
+                    </a:xfrm>
+                    <a:prstGeom prst="rect">
+                      <a:avLst/>
+                    </a:prstGeom>
+                  </pic:spPr>
+                </pic:pic>
+              </a:graphicData>
+            </a:graphic>
+          </wp:inline>
+        </w:drawing>
+      </w:r>
+    </w:p>
+    <w:p>
+      <w:pPr>
+        <w:spacing w:after="120" w:line="360" w:lineRule="auto"/>
+        <w:rPr>
+          <w:rFonts w:ascii="Times New Roman" w:eastAsia="Times New Roman" w:hAnsi="Times New Roman" w:cs="Times New Roman"/>
+          <w:sz w:val="24"/>
+        </w:rPr>
+      </w:pPr>
+      <w:r>
+        <w:rPr>
+          <w:rFonts w:ascii="Times New Roman" w:eastAsia="Times New Roman" w:hAnsi="Times New Roman" w:cs="Times New Roman"/>
+          <w:sz w:val="24"/>
+        </w:rPr>
+        <w:t>Next-re rá kell kattintani</w:t>
+      </w:r>
+      <w:r>
+        <w:rPr>
+          <w:rFonts w:ascii="Times New Roman" w:eastAsia="Times New Roman" w:hAnsi="Times New Roman" w:cs="Times New Roman"/>
+          <w:sz w:val="24"/>
+        </w:rPr>
+        <w:t>.</w:t>
+      </w:r>
+    </w:p>
+    <w:p>
+      <w:pPr>
+        <w:spacing w:after="120" w:line="360" w:lineRule="auto"/>
+        <w:rPr>
+          <w:rFonts w:ascii="Times New Roman" w:eastAsia="Times New Roman" w:hAnsi="Times New Roman" w:cs="Times New Roman"/>
+          <w:sz w:val="24"/>
+        </w:rPr>
+      </w:pPr>
+      <w:r>
+        <w:rPr>
+          <w:rFonts w:ascii="Times New Roman" w:eastAsia="Times New Roman" w:hAnsi="Times New Roman" w:cs="Times New Roman"/>
+          <w:sz w:val="24"/>
+        </w:rPr>
+        <w:drawing>
+          <wp:inline distT="0" distB="0" distL="0" distR="0" wp14:anchorId="63F79FFC" wp14:editId="2DC177B1">
+            <wp:extent cx="4725059" cy="3848637"/>
+            <wp:effectExtent l="0" t="0" r="0" b="0"/>
+            <wp:docPr id="630491027" name="Kép 1"/>
+            <wp:cNvGraphicFramePr>
+              <a:graphicFrameLocks xmlns:a="http://schemas.openxmlformats.org/drawingml/2006/main" noChangeAspect="1"/>
+            </wp:cNvGraphicFramePr>
+            <a:graphic xmlns:a="http://schemas.openxmlformats.org/drawingml/2006/main">
+              <a:graphicData uri="http://schemas.openxmlformats.org/drawingml/2006/picture">
+                <pic:pic xmlns:pic="http://schemas.openxmlformats.org/drawingml/2006/picture">
+                  <pic:nvPicPr>
+                    <pic:cNvPr id="630491027" name=""/>
+                    <pic:cNvPicPr/>
+                  </pic:nvPicPr>
+                  <pic:blipFill>
+                    <a:blip r:embed="rId8"/>
+                    <a:stretch>
+                      <a:fillRect/>
+                    </a:stretch>
+                  </pic:blipFill>
+                  <pic:spPr>
+                    <a:xfrm>
+                      <a:off x="0" y="0"/>
+                      <a:ext cx="4725059" cy="3848637"/>
+                    </a:xfrm>
+                    <a:prstGeom prst="rect">
+                      <a:avLst/>
+                    </a:prstGeom>
+                  </pic:spPr>
+                </pic:pic>
+              </a:graphicData>
+            </a:graphic>
+          </wp:inline>
+        </w:drawing>
+      </w:r>
+    </w:p>
+    <w:p>
+      <w:pPr>
+        <w:spacing w:after="120" w:line="360" w:lineRule="auto"/>
+        <w:rPr>
+          <w:rFonts w:ascii="Times New Roman" w:eastAsia="Times New Roman" w:hAnsi="Times New Roman" w:cs="Times New Roman"/>
+          <w:sz w:val="24"/>
+        </w:rPr>
+      </w:pPr>
+      <w:r>
+        <w:rPr>
+          <w:rFonts w:ascii="Times New Roman" w:eastAsia="Times New Roman" w:hAnsi="Times New Roman" w:cs="Times New Roman"/>
+          <w:sz w:val="24"/>
+        </w:rPr>
+        <w:t>Ki kell választani egy letöltési helyet.</w:t>
+      </w:r>
+    </w:p>
+    <w:p>
+      <w:pPr>
+        <w:spacing w:after="120" w:line="360" w:lineRule="auto"/>
+        <w:rPr>
+          <w:rFonts w:ascii="Times New Roman" w:eastAsia="Times New Roman" w:hAnsi="Times New Roman" w:cs="Times New Roman"/>
+          <w:sz w:val="24"/>
+        </w:rPr>
+      </w:pPr>
+      <w:r>
+        <w:rPr>
+          <w:rFonts w:ascii="Times New Roman" w:eastAsia="Times New Roman" w:hAnsi="Times New Roman" w:cs="Times New Roman"/>
+          <w:sz w:val="24"/>
+        </w:rPr>
+        <w:lastRenderedPageBreak/>
+        <w:drawing>
+          <wp:inline distT="0" distB="0" distL="0" distR="0" wp14:anchorId="39963AAB" wp14:editId="535588AA">
+            <wp:extent cx="4744112" cy="3896269"/>
+            <wp:effectExtent l="0" t="0" r="0" b="9525"/>
+            <wp:docPr id="263767165" name="Kép 1"/>
+            <wp:cNvGraphicFramePr>
+              <a:graphicFrameLocks xmlns:a="http://schemas.openxmlformats.org/drawingml/2006/main" noChangeAspect="1"/>
+            </wp:cNvGraphicFramePr>
+            <a:graphic xmlns:a="http://schemas.openxmlformats.org/drawingml/2006/main">
+              <a:graphicData uri="http://schemas.openxmlformats.org/drawingml/2006/picture">
+                <pic:pic xmlns:pic="http://schemas.openxmlformats.org/drawingml/2006/picture">
+                  <pic:nvPicPr>
+                    <pic:cNvPr id="263767165" name=""/>
+                    <pic:cNvPicPr/>
+                  </pic:nvPicPr>
+                  <pic:blipFill>
+                    <a:blip r:embed="rId9"/>
+                    <a:stretch>
+                      <a:fillRect/>
+                    </a:stretch>
+                  </pic:blipFill>
+                  <pic:spPr>
+                    <a:xfrm>
+                      <a:off x="0" y="0"/>
+                      <a:ext cx="4744112" cy="3896269"/>
+                    </a:xfrm>
+                    <a:prstGeom prst="rect">
+                      <a:avLst/>
+                    </a:prstGeom>
+                  </pic:spPr>
+                </pic:pic>
+              </a:graphicData>
+            </a:graphic>
+          </wp:inline>
+        </w:drawing>
+      </w:r>
+    </w:p>
+    <w:p>
+      <w:pPr>
+        <w:spacing w:after="120" w:line="360" w:lineRule="auto"/>
+        <w:rPr>
+          <w:rFonts w:ascii="Times New Roman" w:eastAsia="Times New Roman" w:hAnsi="Times New Roman" w:cs="Times New Roman"/>
+          <w:sz w:val="24"/>
+        </w:rPr>
+      </w:pPr>
+      <w:r>
+        <w:rPr>
+          <w:rFonts w:ascii="Times New Roman" w:eastAsia="Times New Roman" w:hAnsi="Times New Roman" w:cs="Times New Roman"/>
+          <w:sz w:val="24"/>
+        </w:rPr>
+        <w:t>Amint egy mappa ki van választva a next gombra kattintva kétszer elindul a telepítő és letölti a játékot és készít egy parancsikont az asztalra is.</w:t>
       </w:r>
     </w:p>
     <w:p>
@@ -1636,23 +1944,21 @@
           <w:rFonts w:ascii="Times New Roman" w:eastAsia="Times New Roman" w:hAnsi="Times New Roman" w:cs="Times New Roman"/>
           <w:sz w:val="28"/>
         </w:rPr>
-        <w:t xml:space="preserve">A játék elindításakor látható a játék eseményeit kiíró dobozban tippek a </w:t>
-      </w:r>
-      <w:proofErr w:type="gramStart"/>
-      <w:r>
-        <w:rPr>
-          <w:rFonts w:ascii="Times New Roman" w:eastAsia="Times New Roman" w:hAnsi="Times New Roman" w:cs="Times New Roman"/>
-          <w:sz w:val="28"/>
-        </w:rPr>
-        <w:t>tetején</w:t>
-      </w:r>
-      <w:proofErr w:type="gramEnd"/>
-      <w:r>
-        <w:rPr>
-          <w:rFonts w:ascii="Times New Roman" w:eastAsia="Times New Roman" w:hAnsi="Times New Roman" w:cs="Times New Roman"/>
-          <w:sz w:val="28"/>
-        </w:rPr>
-        <w:t xml:space="preserve"> amiket nem lehet kitörölni amik leírják hogyan lehet irányítani a játék folyamatát.</w:t>
+        <w:t xml:space="preserve">A játék elindításakor látható a játék eseményeit kiíró dobozban tippek a tetején amiket nem lehet </w:t>
+      </w:r>
+      <w:r>
+        <w:rPr>
+          <w:rFonts w:ascii="Times New Roman" w:eastAsia="Times New Roman" w:hAnsi="Times New Roman" w:cs="Times New Roman"/>
+          <w:sz w:val="28"/>
+        </w:rPr>
+        <w:t>kitörölni,</w:t>
+      </w:r>
+      <w:r>
+        <w:rPr>
+          <w:rFonts w:ascii="Times New Roman" w:eastAsia="Times New Roman" w:hAnsi="Times New Roman" w:cs="Times New Roman"/>
+          <w:sz w:val="28"/>
+        </w:rPr>
+        <w:t xml:space="preserve"> amik leírják hogyan lehet irányítani a játék folyamatát.</w:t>
       </w:r>
     </w:p>
     <w:p>
@@ -1682,15 +1988,7 @@
           <w:rFonts w:ascii="Times New Roman" w:eastAsia="Times New Roman" w:hAnsi="Times New Roman" w:cs="Times New Roman"/>
           <w:sz w:val="28"/>
         </w:rPr>
-        <w:t xml:space="preserve">: A mentések külön save file-ok lesznek, amik mappák formájában hozódnak létre, amiben a külön egybefüggő dolgok pl.:(az összes hős és hogy meg vannak-e szerezve) egy text fájlban lesz tárolva. Ezeket a mappákat a program futtatása közben el lehet nevezni és a program elején meg lehet őket a nevük alapján nyitni és folytatni onnan, ahol befejezte. </w:t>
-      </w:r>
-      <w:r>
-        <w:rPr>
-          <w:rFonts w:ascii="Times New Roman" w:eastAsia="Times New Roman" w:hAnsi="Times New Roman" w:cs="Times New Roman"/>
-          <w:sz w:val="28"/>
-        </w:rPr>
-        <w:lastRenderedPageBreak/>
-        <w:t>Egy dungeon felfedezése közben nem lehet menteni csak a városban és nincs automatikus mentés sem.</w:t>
+        <w:t>: A mentések külön save file-ok lesznek, amik mappák formájában hozódnak létre, amiben a külön egybefüggő dolgok pl.:(az összes hős és hogy meg vannak-e szerezve) egy text fájlban lesz tárolva. Ezeket a mappákat a program futtatása közben el lehet nevezni és a program elején meg lehet őket a nevük alapján nyitni és folytatni onnan, ahol befejezte. Egy dungeon felfedezése közben nem lehet menteni csak a városban és nincs automatikus mentés sem.</w:t>
       </w:r>
     </w:p>
     <w:p>
@@ -1720,7 +2018,15 @@
           <w:rFonts w:ascii="Times New Roman" w:eastAsia="Times New Roman" w:hAnsi="Times New Roman" w:cs="Times New Roman"/>
           <w:sz w:val="28"/>
         </w:rPr>
-        <w:t>: A program elindításakor a játék adatait (szörnyek, special effectek) beolvassa és eltárolja gyorsabb elérésért és egyszerű módosításért. A mentések között ilyenkor lehet választani egy már létező mentést vagy az új játék között.</w:t>
+        <w:t xml:space="preserve">: A program elindításakor a játék adatait (szörnyek, special effectek) beolvassa és eltárolja gyorsabb elérésért és egyszerű </w:t>
+      </w:r>
+      <w:r>
+        <w:rPr>
+          <w:rFonts w:ascii="Times New Roman" w:eastAsia="Times New Roman" w:hAnsi="Times New Roman" w:cs="Times New Roman"/>
+          <w:sz w:val="28"/>
+        </w:rPr>
+        <w:lastRenderedPageBreak/>
+        <w:t>módosításért. A mentések között ilyenkor lehet választani egy már létező mentést vagy az új játék között.</w:t>
       </w:r>
     </w:p>
     <w:p>
@@ -1840,23 +2146,7 @@
           <w:rFonts w:ascii="Times New Roman" w:eastAsia="Times New Roman" w:hAnsi="Times New Roman" w:cs="Times New Roman"/>
           <w:sz w:val="28"/>
         </w:rPr>
-        <w:t xml:space="preserve"> A Tutorial ide is kiér. A város maga a játékon belüli </w:t>
-      </w:r>
-      <w:proofErr w:type="spellStart"/>
-      <w:r>
-        <w:rPr>
-          <w:rFonts w:ascii="Times New Roman" w:eastAsia="Times New Roman" w:hAnsi="Times New Roman" w:cs="Times New Roman"/>
-          <w:sz w:val="28"/>
-        </w:rPr>
-        <w:t>hub</w:t>
-      </w:r>
-      <w:proofErr w:type="spellEnd"/>
-      <w:r>
-        <w:rPr>
-          <w:rFonts w:ascii="Times New Roman" w:eastAsia="Times New Roman" w:hAnsi="Times New Roman" w:cs="Times New Roman"/>
-          <w:sz w:val="28"/>
-        </w:rPr>
-        <w:t xml:space="preserve"> avagy a főtér. Itt található minden, ami a játékon belül van (kivéve a dungeon crawler tényleges része) pl.:(küldetések, kovács, kereskedő). Itt lehet menteni, csapatott építeni, felhasználható tárgyakat venni és felszerelkezni különböző fegyverekkel és páncélokkal.</w:t>
+        <w:t xml:space="preserve"> A Tutorial ide is kiér. A város maga a játékon belüli hub avagy a főtér. Itt található minden, ami a játékon belül van (kivéve a dungeon crawler tényleges része) pl.:(küldetések, kovács, kereskedő). Itt lehet menteni, csapatott építeni, felhasználható tárgyakat venni és felszerelkezni különböző fegyverekkel és páncélokkal.</w:t>
       </w:r>
     </w:p>
     <w:p>
@@ -1916,15 +2206,7 @@
           <w:rFonts w:ascii="Times New Roman" w:eastAsia="Times New Roman" w:hAnsi="Times New Roman" w:cs="Times New Roman"/>
           <w:sz w:val="28"/>
         </w:rPr>
-        <w:t xml:space="preserve">: A játékosok itt tudják maguknak, illetve a csapat társainak megvenni a különböző bájitalokat. (Healing potion, mana potion). A játék elején zárva van és egy későbbi küldetés után nyílik meg. Az alkimistának az üzletét lehet fejleszteni pénzzel és pár küldetéssel, amivel több bájitalt tud egyszerre ajánlani egy nagyobb </w:t>
-      </w:r>
-      <w:r>
-        <w:rPr>
-          <w:rFonts w:ascii="Times New Roman" w:eastAsia="Times New Roman" w:hAnsi="Times New Roman" w:cs="Times New Roman"/>
-          <w:sz w:val="28"/>
-        </w:rPr>
-        <w:lastRenderedPageBreak/>
-        <w:t>választékból és akár tud egy két leárazást is adni. Az alap bájitalok szintjét is lehet közvetlenül fejleszteni</w:t>
+        <w:t>: A játékosok itt tudják maguknak, illetve a csapat társainak megvenni a különböző bájitalokat. (Healing potion, mana potion). A játék elején zárva van és egy későbbi küldetés után nyílik meg. Az alkimistának az üzletét lehet fejleszteni pénzzel és pár küldetéssel, amivel több bájitalt tud egyszerre ajánlani egy nagyobb választékból és akár tud egy két leárazást is adni. Az alap bájitalok szintjét is lehet közvetlenül fejleszteni</w:t>
       </w:r>
     </w:p>
     <w:p>
@@ -1954,7 +2236,15 @@
           <w:rFonts w:ascii="Times New Roman" w:eastAsia="Times New Roman" w:hAnsi="Times New Roman" w:cs="Times New Roman"/>
           <w:sz w:val="28"/>
         </w:rPr>
-        <w:t>: A kocsmárostól lehet venni és enni ételeket és italokat, amik egy ideiglenes buff-ot fognak adni a főhősnek vagy a csapattársainak vagy az egész csapatnak. A játéksorán csak a kocsmában való pihenés után lehet szintet lépni addig az összegyűjtött tapasztalat csak gyűlik és vár a felhasználásra.</w:t>
+        <w:t xml:space="preserve">: A kocsmárostól lehet venni és enni ételeket és italokat, amik egy ideiglenes buff-ot fognak adni a főhősnek vagy a </w:t>
+      </w:r>
+      <w:r>
+        <w:rPr>
+          <w:rFonts w:ascii="Times New Roman" w:eastAsia="Times New Roman" w:hAnsi="Times New Roman" w:cs="Times New Roman"/>
+          <w:sz w:val="28"/>
+        </w:rPr>
+        <w:lastRenderedPageBreak/>
+        <w:t>csapattársainak vagy az egész csapatnak. A játéksorán csak a kocsmában való pihenés után lehet szintet lépni addig az összegyűjtött tapasztalat csak gyűlik és vár a felhasználásra.</w:t>
       </w:r>
     </w:p>
     <w:p>
@@ -2139,7 +2429,7 @@
           <w:rFonts w:ascii="Times New Roman" w:eastAsia="Times New Roman" w:hAnsi="Times New Roman" w:cs="Times New Roman"/>
           <w:sz w:val="28"/>
         </w:rPr>
-        <w:t xml:space="preserve"> A felfedezés során lehet haladni előre és hátra is és akár el is lehet hagyni a dungeon-t, ha a játékos feladja a felfedezését. A </w:t>
+        <w:t xml:space="preserve"> A felfedezés során lehet haladni előre és hátra is és akár el is lehet hagyni a dungeon-t, ha a játékos feladja a felfedezését. A hátra haladás a pihenést foglya befolyásolni. Előre haladás során nem lehet tudni mit fogsz találni (üres szoba, kincs, ellenségek, event stb.) csak akkor lehet valamit teljesen tudni, ha a dungeon végére ért a játékos, mert ott található egy elit vagy egy teljes minőségű boss. </w:t>
       </w:r>
       <w:r>
         <w:rPr>
@@ -2147,7 +2437,7 @@
           <w:sz w:val="28"/>
         </w:rPr>
         <w:lastRenderedPageBreak/>
-        <w:t>hátra haladás a pihenést foglya befolyásolni. Előre haladás során nem lehet tudni mit fogsz találni (üres szoba, kincs, ellenségek, event stb.) csak akkor lehet valamit teljesen tudni, ha a dungeon végére ért a játékos, mert ott található egy elit vagy egy teljes minőségű boss. Feladáskor a játékos megtartja a megszerzett tapasztalatát és pénzét, de a küldetés megszerzett haladását elveszti, ha azt kéri, hogy befejezze a dungeon-t és az elejéről kell majd kezdeni a küldetéshez tartozó dungeon-t.</w:t>
+        <w:t>Feladáskor a játékos megtartja a megszerzett tapasztalatát és pénzét, de a küldetés megszerzett haladását elveszti, ha azt kéri, hogy befejezze a dungeon-t és az elejéről kell majd kezdeni a küldetéshez tartozó dungeon-t.</w:t>
       </w:r>
     </w:p>
     <w:p>
@@ -2333,15 +2623,7 @@
           <w:rFonts w:ascii="Times New Roman" w:eastAsia="Times New Roman" w:hAnsi="Times New Roman" w:cs="Times New Roman"/>
           <w:sz w:val="28"/>
         </w:rPr>
-        <w:t xml:space="preserve"> Egy kincs vagy más tárgy találása esetén a játékos egy random eventben vehet részt vagy akár tovább léphet. Ha részt vesz akkor döntést kell hoznia, hogy hogyan közelíti meg. Ládák lehetnek mimikek vagy egyszerű csapdák és elhagyott tárgyak elátkozottak vagy csalik, de ez a dungeon-től függ, hogy milyen </w:t>
-      </w:r>
-      <w:r>
-        <w:rPr>
-          <w:rFonts w:ascii="Times New Roman" w:eastAsia="Times New Roman" w:hAnsi="Times New Roman" w:cs="Times New Roman"/>
-          <w:sz w:val="28"/>
-        </w:rPr>
-        <w:lastRenderedPageBreak/>
-        <w:t>tárgyakat lehet találni pl.:(goblin barlangban/odúban nem lesz magas szintű elátkozott fegyverek).</w:t>
+        <w:t xml:space="preserve"> Egy kincs vagy más tárgy találása esetén a játékos egy random eventben vehet részt vagy akár tovább léphet. Ha részt vesz akkor döntést kell hoznia, hogy hogyan közelíti meg. Ládák lehetnek mimikek vagy egyszerű csapdák és elhagyott tárgyak elátkozottak vagy csalik, de ez a dungeon-től függ, hogy milyen tárgyakat lehet találni pl.:(goblin barlangban/odúban nem lesz magas szintű elátkozott fegyverek).</w:t>
       </w:r>
     </w:p>
     <w:p>
@@ -2372,7 +2654,15 @@
           <w:rFonts w:ascii="Times New Roman" w:eastAsia="Times New Roman" w:hAnsi="Times New Roman" w:cs="Times New Roman"/>
           <w:sz w:val="28"/>
         </w:rPr>
-        <w:t xml:space="preserve"> A játékosok találhatnak más kalandorokat, túlélőket, rabokat és más nem emberszerű lényeket, avagy szörnyeket. Ez az encounter fajta sok esettben harcban végződik, de a nehezebben megvalósítható választások eredménye jobb vagy értékesebb jutalmakat ad átlagosan egy kisebb tárgyhoz vagy kincshez képest. A harcokat lehet előnnyel is kezdeni, de ez a választásoktól függ.</w:t>
+        <w:t xml:space="preserve"> A játékosok találhatnak más kalandorokat, túlélőket, rabokat és más nem emberszerű lényeket, </w:t>
+      </w:r>
+      <w:r>
+        <w:rPr>
+          <w:rFonts w:ascii="Times New Roman" w:eastAsia="Times New Roman" w:hAnsi="Times New Roman" w:cs="Times New Roman"/>
+          <w:sz w:val="28"/>
+        </w:rPr>
+        <w:lastRenderedPageBreak/>
+        <w:t>avagy szörnyeket. Ez az encounter fajta sok esettben harcban végződik, de a nehezebben megvalósítható választások eredménye jobb vagy értékesebb jutalmakat ad átlagosan egy kisebb tárgyhoz vagy kincshez képest. A harcokat lehet előnnyel is kezdeni, de ez a választásoktól függ.</w:t>
       </w:r>
     </w:p>
     <w:p>
@@ -2465,7 +2755,7 @@
           <w:rFonts w:ascii="Times New Roman" w:eastAsia="Times New Roman" w:hAnsi="Times New Roman" w:cs="Times New Roman"/>
           <w:sz w:val="28"/>
         </w:rPr>
-        <w:t xml:space="preserve"> A támadást lehet alap fegyveres támadás ez csak az alap fegyver ATK adatot, special effect-et, karakter passive-ot, buff-ot, debuff-ot és a célpont DEF-et, passive-ot, buff-ot </w:t>
+        <w:t xml:space="preserve"> A támadást lehet alap fegyveres támadás ez csak az alap fegyver ATK adatot, special effect-et, karakter passive-ot, buff-ot, debuff-ot és a célpont DEF-et, passive-ot, buff-ot és debuff-ot. Ez alacsony sebzést okoz, ha nincs erre a karakter kiépítve. Van még A Skill szekcióban található a megtanult képességek, amik mind fizikális támadások, ezek mind időről időre használható, avagy megadott körök után lehet használni. Egy Skill az alap támadáshoz képest csak hozzáadja a saját </w:t>
       </w:r>
       <w:r>
         <w:rPr>
@@ -2473,7 +2763,7 @@
           <w:sz w:val="28"/>
         </w:rPr>
         <w:lastRenderedPageBreak/>
-        <w:t>és debuff-ot. Ez alacsony sebzést okoz, ha nincs erre a karakter kiépítve. Van még A Skill szekcióban található a megtanult képességek, amik mind fizikális támadások, ezek mind időről időre használható, avagy megadott körök után lehet használni. Egy Skill az alap támadáshoz képest csak hozzáadja a saját special effect-ét támadási akcióhoz. Nem minden Skill használható közelharci fegyverrel és fordítva is igaz távolságharcra. A Magic az utolsó szekció ezek mágikus sebzést használnak és a karakter MP-jétől függ használhatósága, mert két egymást követő körben is használhatók, ám nagyon erős hatással rendelkező Magic-et is megadott körök után lehet használni újra, sőt van olyan, amit csak megadott alkalommal lehet használni egy harcban vagy akár egy dungeon felfedezése alatt.</w:t>
+        <w:t>special effect-ét támadási akcióhoz. Nem minden Skill használható közelharci fegyverrel és fordítva is igaz távolságharcra. A Magic az utolsó szekció ezek mágikus sebzést használnak és a karakter MP-jétől függ használhatósága, mert két egymást követő körben is használhatók, ám nagyon erős hatással rendelkező Magic-et is megadott körök után lehet használni újra, sőt van olyan, amit csak megadott alkalommal lehet használni egy harcban vagy akár egy dungeon felfedezése alatt.</w:t>
       </w:r>
     </w:p>
     <w:p>
@@ -2566,15 +2856,7 @@
           <w:rFonts w:ascii="Times New Roman" w:eastAsia="Times New Roman" w:hAnsi="Times New Roman" w:cs="Times New Roman"/>
           <w:sz w:val="28"/>
         </w:rPr>
-        <w:t xml:space="preserve"> Az inventory-ban harc közben fel lehet használni harcra hasznos tárgyakat legyen ez sértő (bomba, dobó kés), </w:t>
-      </w:r>
-      <w:r>
-        <w:rPr>
-          <w:rFonts w:ascii="Times New Roman" w:eastAsia="Times New Roman" w:hAnsi="Times New Roman" w:cs="Times New Roman"/>
-          <w:sz w:val="28"/>
-        </w:rPr>
-        <w:lastRenderedPageBreak/>
-        <w:t>gyógyító (healing potion) vagy erősítő/gyengítő (erősítő/gyengítő bájital/tekercs). Sértő és gyengítő tárgyak támadásként működnek és a gyógyító és erősítő tárgyak meg segítésként működik.</w:t>
+        <w:t xml:space="preserve"> Az inventory-ban harc közben fel lehet használni harcra hasznos tárgyakat legyen ez sértő (bomba, dobó kés), gyógyító (healing potion) vagy erősítő/gyengítő (erősítő/gyengítő bájital/tekercs). Sértő és gyengítő tárgyak támadásként működnek és a gyógyító és erősítő tárgyak meg segítésként működik.</w:t>
       </w:r>
     </w:p>
     <w:p>
@@ -2598,6 +2880,7 @@
           <w:sz w:val="28"/>
           <w:u w:val="single"/>
         </w:rPr>
+        <w:lastRenderedPageBreak/>
         <w:t>Segítés:</w:t>
       </w:r>
       <w:r>
@@ -2718,15 +3001,7 @@
           <w:rFonts w:ascii="Calibri" w:eastAsia="Calibri" w:hAnsi="Calibri" w:cs="Calibri"/>
           <w:sz w:val="28"/>
         </w:rPr>
-        <w:t xml:space="preserve"> miközben az elrendezés és a design könnyen követhető és logikus marad. Illetve a harmadik kép ábrázolja a könyv szerkezetű és designú elrendezésnek a tervrajzát. Ez a Könyv szerkezetű oldal, itt tudunk meg mindent a játékról egyszerűen a felhasználó lapozással tud haladni és egyre többet a játékról, szörnyekről, a karakterről, páncélról, fegyverekről stb. A könyv kezdetben csukott állapotban jelenik majd meg a weboldalon, amit ki lehet nyitni és lehet lapozni a könyv alsó sarkában való gombokkal. Illetve amikor olvassuk a </w:t>
-      </w:r>
-      <w:r>
-        <w:rPr>
-          <w:rFonts w:ascii="Calibri" w:eastAsia="Calibri" w:hAnsi="Calibri" w:cs="Calibri"/>
-          <w:sz w:val="28"/>
-        </w:rPr>
-        <w:lastRenderedPageBreak/>
-        <w:t>könyvet bármikor becsukhatjuk és majd, amikor újra kinyitjuk ugyanazon az oldalon nyílik ki, mint amikor becsuktuk.</w:t>
+        <w:t xml:space="preserve"> miközben az elrendezés és a design könnyen követhető és logikus marad. Illetve a harmadik kép ábrázolja a könyv szerkezetű és designú elrendezésnek a tervrajzát. Ez a Könyv szerkezetű oldal, itt tudunk meg mindent a játékról egyszerűen a felhasználó lapozással tud haladni és egyre többet a játékról, szörnyekről, a karakterről, páncélról, fegyverekről stb. A könyv kezdetben csukott állapotban jelenik majd meg a weboldalon, amit ki lehet nyitni és lehet lapozni a könyv alsó sarkában való gombokkal. Illetve amikor olvassuk a könyvet bármikor becsukhatjuk és majd, amikor újra kinyitjuk ugyanazon az oldalon nyílik ki, mint amikor becsuktuk.</w:t>
       </w:r>
     </w:p>
     <w:p>
@@ -2752,10 +3027,10 @@
       </w:pPr>
       <w:r>
         <w:object w:dxaOrig="3107" w:dyaOrig="3107" w14:anchorId="41037FC0">
-          <v:rect id="rectole0000000000" o:spid="_x0000_i1025" style="width:155.45pt;height:155.45pt" o:ole="" o:preferrelative="t" stroked="f">
-            <v:imagedata r:id="rId7" o:title=""/>
+          <v:rect id="rectole0000000000" o:spid="_x0000_i1025" style="width:155.25pt;height:155.25pt" o:ole="" o:preferrelative="t" stroked="f">
+            <v:imagedata r:id="rId10" o:title=""/>
           </v:rect>
-          <o:OLEObject Type="Embed" ProgID="StaticMetafile" ShapeID="rectole0000000000" DrawAspect="Content" ObjectID="_1806130916" r:id="rId8"/>
+          <o:OLEObject Type="Embed" ProgID="StaticMetafile" ShapeID="rectole0000000000" DrawAspect="Content" ObjectID="_1806674343" r:id="rId11"/>
         </w:object>
       </w:r>
       <w:r>
@@ -2774,186 +3049,11 @@
       </w:r>
       <w:r>
         <w:object w:dxaOrig="3888" w:dyaOrig="3888" w14:anchorId="3E48BB3F">
-          <v:rect id="rectole0000000001" o:spid="_x0000_i1026" style="width:194.2pt;height:194.2pt" o:ole="" o:preferrelative="t" stroked="f">
-            <v:imagedata r:id="rId9" o:title=""/>
+          <v:rect id="rectole0000000001" o:spid="_x0000_i1026" style="width:194.25pt;height:194.25pt" o:ole="" o:preferrelative="t" stroked="f">
+            <v:imagedata r:id="rId12" o:title=""/>
           </v:rect>
-          <o:OLEObject Type="Embed" ProgID="StaticMetafile" ShapeID="rectole0000000001" DrawAspect="Content" ObjectID="_1806130917" r:id="rId10"/>
+          <o:OLEObject Type="Embed" ProgID="StaticMetafile" ShapeID="rectole0000000001" DrawAspect="Content" ObjectID="_1806674344" r:id="rId13"/>
         </w:object>
-      </w:r>
-    </w:p>
-    <w:p>
-      <w:pPr>
-        <w:spacing w:line="279" w:lineRule="auto"/>
-        <w:ind w:left="2160"/>
-        <w:jc w:val="both"/>
-        <w:rPr>
-          <w:rFonts w:ascii="Times New Roman" w:eastAsia="Times New Roman" w:hAnsi="Times New Roman" w:cs="Times New Roman"/>
-          <w:sz w:val="28"/>
-          <w:u w:val="single"/>
-        </w:rPr>
-      </w:pPr>
-    </w:p>
-    <w:p>
-      <w:pPr>
-        <w:spacing w:after="120" w:line="360" w:lineRule="auto"/>
-        <w:ind w:firstLine="340"/>
-        <w:rPr>
-          <w:rFonts w:ascii="Times New Roman" w:eastAsia="Times New Roman" w:hAnsi="Times New Roman" w:cs="Times New Roman"/>
-          <w:sz w:val="24"/>
-        </w:rPr>
-      </w:pPr>
-    </w:p>
-    <w:p>
-      <w:pPr>
-        <w:spacing w:after="120" w:line="360" w:lineRule="auto"/>
-        <w:ind w:firstLine="340"/>
-        <w:rPr>
-          <w:rFonts w:ascii="Times New Roman" w:eastAsia="Times New Roman" w:hAnsi="Times New Roman" w:cs="Times New Roman"/>
-          <w:color w:val="FF0000"/>
-          <w:sz w:val="24"/>
-        </w:rPr>
-      </w:pPr>
-      <w:r>
-        <w:rPr>
-          <w:rFonts w:ascii="Times New Roman" w:eastAsia="Times New Roman" w:hAnsi="Times New Roman" w:cs="Times New Roman"/>
-          <w:color w:val="FF0000"/>
-          <w:sz w:val="24"/>
-        </w:rPr>
-        <w:t>Mindenre kiterjedő, részletes leírás a program használatáról.  Alapszabályok:</w:t>
-      </w:r>
-    </w:p>
-    <w:p>
-      <w:pPr>
-        <w:numPr>
-          <w:ilvl w:val="0"/>
-          <w:numId w:val="13"/>
-        </w:numPr>
-        <w:spacing w:after="120" w:line="360" w:lineRule="auto"/>
-        <w:ind w:left="1060" w:hanging="360"/>
-        <w:rPr>
-          <w:rFonts w:ascii="Times New Roman" w:eastAsia="Times New Roman" w:hAnsi="Times New Roman" w:cs="Times New Roman"/>
-          <w:color w:val="FF0000"/>
-          <w:sz w:val="24"/>
-        </w:rPr>
-      </w:pPr>
-      <w:r>
-        <w:rPr>
-          <w:rFonts w:ascii="Times New Roman" w:eastAsia="Times New Roman" w:hAnsi="Times New Roman" w:cs="Times New Roman"/>
-          <w:color w:val="FF0000"/>
-          <w:sz w:val="24"/>
-        </w:rPr>
-        <w:t>Amit leprogramoztál, azt a dokumentációban írd is le, ne legyenek eltitkolt funkciók.</w:t>
-      </w:r>
-    </w:p>
-    <w:p>
-      <w:pPr>
-        <w:numPr>
-          <w:ilvl w:val="0"/>
-          <w:numId w:val="13"/>
-        </w:numPr>
-        <w:spacing w:after="120" w:line="360" w:lineRule="auto"/>
-        <w:ind w:left="1060" w:hanging="360"/>
-        <w:rPr>
-          <w:rFonts w:ascii="Times New Roman" w:eastAsia="Times New Roman" w:hAnsi="Times New Roman" w:cs="Times New Roman"/>
-          <w:color w:val="FF0000"/>
-          <w:sz w:val="24"/>
-        </w:rPr>
-      </w:pPr>
-      <w:r>
-        <w:rPr>
-          <w:rFonts w:ascii="Times New Roman" w:eastAsia="Times New Roman" w:hAnsi="Times New Roman" w:cs="Times New Roman"/>
-          <w:color w:val="FF0000"/>
-          <w:sz w:val="24"/>
-        </w:rPr>
-        <w:t>Minden pontosan, „szájbarágósan” legyen leírva. A dokumentáció alapján a teljesen kezdő, vagy laikus felhasználóknak is használniuk kell tudni a programot.</w:t>
-      </w:r>
-    </w:p>
-    <w:p>
-      <w:pPr>
-        <w:numPr>
-          <w:ilvl w:val="0"/>
-          <w:numId w:val="13"/>
-        </w:numPr>
-        <w:spacing w:after="120" w:line="360" w:lineRule="auto"/>
-        <w:ind w:left="1060" w:hanging="360"/>
-        <w:rPr>
-          <w:rFonts w:ascii="Times New Roman" w:eastAsia="Times New Roman" w:hAnsi="Times New Roman" w:cs="Times New Roman"/>
-          <w:color w:val="FF0000"/>
-          <w:sz w:val="24"/>
-        </w:rPr>
-      </w:pPr>
-      <w:r>
-        <w:rPr>
-          <w:rFonts w:ascii="Times New Roman" w:eastAsia="Times New Roman" w:hAnsi="Times New Roman" w:cs="Times New Roman"/>
-          <w:color w:val="FF0000"/>
-          <w:sz w:val="24"/>
-        </w:rPr>
-        <w:t>A stílus legyen pontos és közérthető, vedd figyelembe, hogy a felhasználói dokumentáció nem szakembereknek készül.</w:t>
-      </w:r>
-    </w:p>
-    <w:p>
-      <w:pPr>
-        <w:numPr>
-          <w:ilvl w:val="0"/>
-          <w:numId w:val="13"/>
-        </w:numPr>
-        <w:spacing w:after="120" w:line="360" w:lineRule="auto"/>
-        <w:ind w:left="1060" w:hanging="360"/>
-        <w:rPr>
-          <w:rFonts w:ascii="Times New Roman" w:eastAsia="Times New Roman" w:hAnsi="Times New Roman" w:cs="Times New Roman"/>
-          <w:color w:val="FF0000"/>
-          <w:sz w:val="24"/>
-        </w:rPr>
-      </w:pPr>
-      <w:r>
-        <w:rPr>
-          <w:rFonts w:ascii="Times New Roman" w:eastAsia="Times New Roman" w:hAnsi="Times New Roman" w:cs="Times New Roman"/>
-          <w:color w:val="FF0000"/>
-          <w:sz w:val="24"/>
-        </w:rPr>
-        <w:t>Ugyanakkor kerüld a laza stílust: rövidítések, smilie-k, szleng kizárva.</w:t>
-      </w:r>
-    </w:p>
-    <w:p>
-      <w:pPr>
-        <w:numPr>
-          <w:ilvl w:val="0"/>
-          <w:numId w:val="13"/>
-        </w:numPr>
-        <w:spacing w:after="120" w:line="360" w:lineRule="auto"/>
-        <w:ind w:left="1060" w:hanging="360"/>
-        <w:rPr>
-          <w:rFonts w:ascii="Times New Roman" w:eastAsia="Times New Roman" w:hAnsi="Times New Roman" w:cs="Times New Roman"/>
-          <w:color w:val="FF0000"/>
-          <w:sz w:val="24"/>
-        </w:rPr>
-      </w:pPr>
-      <w:r>
-        <w:rPr>
-          <w:rFonts w:ascii="Times New Roman" w:eastAsia="Times New Roman" w:hAnsi="Times New Roman" w:cs="Times New Roman"/>
-          <w:color w:val="FF0000"/>
-          <w:sz w:val="24"/>
-        </w:rPr>
-        <w:t xml:space="preserve">Alkalmazz ábrákat, screenshot-okat, de a ne legyen túlzott a képek aránya a szöveghez képest. Kb. 2-3 oldalanként egy ábra megfelelő. </w:t>
-      </w:r>
-    </w:p>
-    <w:p>
-      <w:pPr>
-        <w:spacing w:after="120" w:line="360" w:lineRule="auto"/>
-        <w:ind w:firstLine="340"/>
-        <w:rPr>
-          <w:rFonts w:ascii="Times New Roman" w:eastAsia="Times New Roman" w:hAnsi="Times New Roman" w:cs="Times New Roman"/>
-          <w:color w:val="FF0000"/>
-          <w:sz w:val="24"/>
-        </w:rPr>
-      </w:pPr>
-      <w:r>
-        <w:rPr>
-          <w:rFonts w:ascii="Times New Roman" w:eastAsia="Times New Roman" w:hAnsi="Times New Roman" w:cs="Times New Roman"/>
-          <w:color w:val="FF0000"/>
-          <w:sz w:val="24"/>
-        </w:rPr>
-        <w:t>Ajánlott terjedelem: 10-15 oldal, ábrákkal együtt.</w:t>
       </w:r>
     </w:p>
     <w:p>
@@ -3044,10 +3144,1755 @@
     </w:p>
     <w:p>
       <w:pPr>
+        <w:keepNext/>
+        <w:keepLines/>
+        <w:numPr>
+          <w:ilvl w:val="0"/>
+          <w:numId w:val="15"/>
+        </w:numPr>
+        <w:spacing w:before="200" w:after="120" w:line="360" w:lineRule="auto"/>
+        <w:ind w:left="576" w:hanging="576"/>
+        <w:rPr>
+          <w:rFonts w:ascii="Cambria" w:eastAsia="Cambria" w:hAnsi="Cambria" w:cs="Cambria"/>
+          <w:b/>
+          <w:color w:val="090B05"/>
+          <w:sz w:val="26"/>
+        </w:rPr>
+      </w:pPr>
+      <w:r>
+        <w:rPr>
+          <w:rFonts w:ascii="Cambria" w:eastAsia="Cambria" w:hAnsi="Cambria" w:cs="Cambria"/>
+          <w:b/>
+          <w:color w:val="090B05"/>
+          <w:sz w:val="26"/>
+        </w:rPr>
+        <w:t>Az alkalmazott fejlesztői eszközök</w:t>
+      </w:r>
+    </w:p>
+    <w:p>
+      <w:pPr>
         <w:spacing w:after="120" w:line="360" w:lineRule="auto"/>
         <w:ind w:firstLine="340"/>
         <w:rPr>
           <w:rFonts w:ascii="Times New Roman" w:eastAsia="Times New Roman" w:hAnsi="Times New Roman" w:cs="Times New Roman"/>
+          <w:sz w:val="28"/>
+          <w:u w:val="single"/>
+        </w:rPr>
+      </w:pPr>
+      <w:r>
+        <w:rPr>
+          <w:rFonts w:ascii="Times New Roman" w:eastAsia="Times New Roman" w:hAnsi="Times New Roman" w:cs="Times New Roman"/>
+          <w:sz w:val="28"/>
+          <w:u w:val="single"/>
+        </w:rPr>
+        <w:t>Szoftverek:</w:t>
+      </w:r>
+    </w:p>
+    <w:p>
+      <w:pPr>
+        <w:numPr>
+          <w:ilvl w:val="0"/>
+          <w:numId w:val="16"/>
+        </w:numPr>
+        <w:spacing w:after="120" w:line="360" w:lineRule="auto"/>
+        <w:ind w:left="1060" w:hanging="360"/>
+        <w:rPr>
+          <w:rFonts w:ascii="Times New Roman" w:eastAsia="Times New Roman" w:hAnsi="Times New Roman" w:cs="Times New Roman"/>
+          <w:sz w:val="28"/>
+          <w:u w:val="single"/>
+        </w:rPr>
+      </w:pPr>
+      <w:r>
+        <w:rPr>
+          <w:rFonts w:ascii="Times New Roman" w:eastAsia="Times New Roman" w:hAnsi="Times New Roman" w:cs="Times New Roman"/>
+          <w:sz w:val="28"/>
+        </w:rPr>
+        <w:t>MySQL Workbench</w:t>
+      </w:r>
+    </w:p>
+    <w:p>
+      <w:pPr>
+        <w:numPr>
+          <w:ilvl w:val="0"/>
+          <w:numId w:val="16"/>
+        </w:numPr>
+        <w:spacing w:after="120" w:line="360" w:lineRule="auto"/>
+        <w:ind w:left="1060" w:hanging="360"/>
+        <w:rPr>
+          <w:rFonts w:ascii="Times New Roman" w:eastAsia="Times New Roman" w:hAnsi="Times New Roman" w:cs="Times New Roman"/>
+          <w:sz w:val="28"/>
+          <w:u w:val="single"/>
+        </w:rPr>
+      </w:pPr>
+      <w:r>
+        <w:rPr>
+          <w:rFonts w:ascii="Times New Roman" w:eastAsia="Times New Roman" w:hAnsi="Times New Roman" w:cs="Times New Roman"/>
+          <w:sz w:val="28"/>
+        </w:rPr>
+        <w:t>Word</w:t>
+      </w:r>
+    </w:p>
+    <w:p>
+      <w:pPr>
+        <w:numPr>
+          <w:ilvl w:val="0"/>
+          <w:numId w:val="16"/>
+        </w:numPr>
+        <w:spacing w:after="120" w:line="360" w:lineRule="auto"/>
+        <w:ind w:left="1060" w:hanging="360"/>
+        <w:rPr>
+          <w:rFonts w:ascii="Times New Roman" w:eastAsia="Times New Roman" w:hAnsi="Times New Roman" w:cs="Times New Roman"/>
+          <w:sz w:val="28"/>
+          <w:u w:val="single"/>
+        </w:rPr>
+      </w:pPr>
+      <w:r>
+        <w:rPr>
+          <w:rFonts w:ascii="Times New Roman" w:eastAsia="Times New Roman" w:hAnsi="Times New Roman" w:cs="Times New Roman"/>
+          <w:sz w:val="28"/>
+        </w:rPr>
+        <w:t>Visual Studio Code/2022</w:t>
+      </w:r>
+    </w:p>
+    <w:p>
+      <w:pPr>
+        <w:numPr>
+          <w:ilvl w:val="0"/>
+          <w:numId w:val="16"/>
+        </w:numPr>
+        <w:spacing w:after="120" w:line="360" w:lineRule="auto"/>
+        <w:ind w:left="1060" w:hanging="360"/>
+        <w:rPr>
+          <w:rFonts w:ascii="Times New Roman" w:eastAsia="Times New Roman" w:hAnsi="Times New Roman" w:cs="Times New Roman"/>
+          <w:sz w:val="28"/>
+          <w:u w:val="single"/>
+        </w:rPr>
+      </w:pPr>
+      <w:r>
+        <w:rPr>
+          <w:rFonts w:ascii="Times New Roman" w:eastAsia="Times New Roman" w:hAnsi="Times New Roman" w:cs="Times New Roman"/>
+          <w:sz w:val="28"/>
+        </w:rPr>
+        <w:t>Power Point</w:t>
+      </w:r>
+    </w:p>
+    <w:p>
+      <w:pPr>
+        <w:numPr>
+          <w:ilvl w:val="0"/>
+          <w:numId w:val="16"/>
+        </w:numPr>
+        <w:spacing w:after="120" w:line="360" w:lineRule="auto"/>
+        <w:ind w:left="1060" w:hanging="360"/>
+        <w:rPr>
+          <w:rFonts w:ascii="Times New Roman" w:eastAsia="Times New Roman" w:hAnsi="Times New Roman" w:cs="Times New Roman"/>
+          <w:sz w:val="28"/>
+          <w:u w:val="single"/>
+        </w:rPr>
+      </w:pPr>
+      <w:r>
+        <w:rPr>
+          <w:rFonts w:ascii="Times New Roman" w:eastAsia="Times New Roman" w:hAnsi="Times New Roman" w:cs="Times New Roman"/>
+          <w:sz w:val="28"/>
+        </w:rPr>
+        <w:lastRenderedPageBreak/>
+        <w:t>Draw.io</w:t>
+      </w:r>
+    </w:p>
+    <w:p>
+      <w:pPr>
+        <w:numPr>
+          <w:ilvl w:val="0"/>
+          <w:numId w:val="16"/>
+        </w:numPr>
+        <w:spacing w:after="120" w:line="360" w:lineRule="auto"/>
+        <w:ind w:left="1060" w:hanging="360"/>
+        <w:rPr>
+          <w:rFonts w:ascii="Times New Roman" w:eastAsia="Times New Roman" w:hAnsi="Times New Roman" w:cs="Times New Roman"/>
+          <w:sz w:val="28"/>
+          <w:u w:val="single"/>
+        </w:rPr>
+      </w:pPr>
+      <w:r>
+        <w:rPr>
+          <w:rFonts w:ascii="Times New Roman" w:eastAsia="Times New Roman" w:hAnsi="Times New Roman" w:cs="Times New Roman"/>
+          <w:sz w:val="28"/>
+        </w:rPr>
+        <w:t>Metszet és vázlat</w:t>
+      </w:r>
+    </w:p>
+    <w:p>
+      <w:pPr>
+        <w:spacing w:after="120" w:line="360" w:lineRule="auto"/>
+        <w:ind w:firstLine="340"/>
+        <w:rPr>
+          <w:rFonts w:ascii="Times New Roman" w:eastAsia="Times New Roman" w:hAnsi="Times New Roman" w:cs="Times New Roman"/>
+          <w:sz w:val="28"/>
+          <w:u w:val="single"/>
+        </w:rPr>
+      </w:pPr>
+      <w:r>
+        <w:rPr>
+          <w:rFonts w:ascii="Times New Roman" w:eastAsia="Times New Roman" w:hAnsi="Times New Roman" w:cs="Times New Roman"/>
+          <w:sz w:val="28"/>
+          <w:u w:val="single"/>
+        </w:rPr>
+        <w:t>Programozási nyelvek:</w:t>
+      </w:r>
+    </w:p>
+    <w:p>
+      <w:pPr>
+        <w:numPr>
+          <w:ilvl w:val="0"/>
+          <w:numId w:val="17"/>
+        </w:numPr>
+        <w:spacing w:after="120" w:line="360" w:lineRule="auto"/>
+        <w:ind w:left="1060" w:hanging="360"/>
+        <w:rPr>
+          <w:rFonts w:ascii="Times New Roman" w:eastAsia="Times New Roman" w:hAnsi="Times New Roman" w:cs="Times New Roman"/>
+          <w:sz w:val="28"/>
+          <w:u w:val="single"/>
+        </w:rPr>
+      </w:pPr>
+      <w:r>
+        <w:rPr>
+          <w:rFonts w:ascii="Times New Roman" w:eastAsia="Times New Roman" w:hAnsi="Times New Roman" w:cs="Times New Roman"/>
+          <w:sz w:val="28"/>
+        </w:rPr>
+        <w:t>C#</w:t>
+      </w:r>
+    </w:p>
+    <w:p>
+      <w:pPr>
+        <w:numPr>
+          <w:ilvl w:val="0"/>
+          <w:numId w:val="17"/>
+        </w:numPr>
+        <w:spacing w:after="120" w:line="360" w:lineRule="auto"/>
+        <w:ind w:left="1060" w:hanging="360"/>
+        <w:rPr>
+          <w:rFonts w:ascii="Times New Roman" w:eastAsia="Times New Roman" w:hAnsi="Times New Roman" w:cs="Times New Roman"/>
+          <w:sz w:val="28"/>
+          <w:u w:val="single"/>
+        </w:rPr>
+      </w:pPr>
+      <w:r>
+        <w:rPr>
+          <w:rFonts w:ascii="Times New Roman" w:eastAsia="Times New Roman" w:hAnsi="Times New Roman" w:cs="Times New Roman"/>
+          <w:sz w:val="28"/>
+        </w:rPr>
+        <w:t>MySQL</w:t>
+      </w:r>
+    </w:p>
+    <w:p>
+      <w:pPr>
+        <w:numPr>
+          <w:ilvl w:val="0"/>
+          <w:numId w:val="17"/>
+        </w:numPr>
+        <w:spacing w:after="120" w:line="360" w:lineRule="auto"/>
+        <w:ind w:left="1060" w:hanging="360"/>
+        <w:rPr>
+          <w:rFonts w:ascii="Times New Roman" w:eastAsia="Times New Roman" w:hAnsi="Times New Roman" w:cs="Times New Roman"/>
+          <w:sz w:val="28"/>
+          <w:u w:val="single"/>
+        </w:rPr>
+      </w:pPr>
+      <w:r>
+        <w:rPr>
+          <w:rFonts w:ascii="Times New Roman" w:eastAsia="Times New Roman" w:hAnsi="Times New Roman" w:cs="Times New Roman"/>
+          <w:sz w:val="28"/>
+        </w:rPr>
+        <w:t>HTML</w:t>
+      </w:r>
+    </w:p>
+    <w:p>
+      <w:pPr>
+        <w:numPr>
+          <w:ilvl w:val="0"/>
+          <w:numId w:val="17"/>
+        </w:numPr>
+        <w:spacing w:after="120" w:line="360" w:lineRule="auto"/>
+        <w:ind w:left="1060" w:hanging="360"/>
+        <w:rPr>
+          <w:rFonts w:ascii="Times New Roman" w:eastAsia="Times New Roman" w:hAnsi="Times New Roman" w:cs="Times New Roman"/>
+          <w:sz w:val="28"/>
+          <w:u w:val="single"/>
+        </w:rPr>
+      </w:pPr>
+      <w:r>
+        <w:rPr>
+          <w:rFonts w:ascii="Times New Roman" w:eastAsia="Times New Roman" w:hAnsi="Times New Roman" w:cs="Times New Roman"/>
+          <w:sz w:val="28"/>
+        </w:rPr>
+        <w:t>JS</w:t>
+      </w:r>
+    </w:p>
+    <w:p>
+      <w:pPr>
+        <w:numPr>
+          <w:ilvl w:val="0"/>
+          <w:numId w:val="17"/>
+        </w:numPr>
+        <w:spacing w:after="120" w:line="360" w:lineRule="auto"/>
+        <w:ind w:left="1060" w:hanging="360"/>
+        <w:rPr>
+          <w:rFonts w:ascii="Times New Roman" w:eastAsia="Times New Roman" w:hAnsi="Times New Roman" w:cs="Times New Roman"/>
+          <w:sz w:val="28"/>
+          <w:u w:val="single"/>
+        </w:rPr>
+      </w:pPr>
+      <w:r>
+        <w:rPr>
+          <w:rFonts w:ascii="Times New Roman" w:eastAsia="Times New Roman" w:hAnsi="Times New Roman" w:cs="Times New Roman"/>
+          <w:sz w:val="28"/>
+        </w:rPr>
+        <w:t>CSS</w:t>
+      </w:r>
+    </w:p>
+    <w:p>
+      <w:pPr>
+        <w:numPr>
+          <w:ilvl w:val="0"/>
+          <w:numId w:val="17"/>
+        </w:numPr>
+        <w:spacing w:after="120" w:line="360" w:lineRule="auto"/>
+        <w:ind w:left="1060" w:hanging="360"/>
+        <w:rPr>
+          <w:rFonts w:ascii="Times New Roman" w:eastAsia="Times New Roman" w:hAnsi="Times New Roman" w:cs="Times New Roman"/>
+          <w:sz w:val="28"/>
+        </w:rPr>
+      </w:pPr>
+      <w:r>
+        <w:rPr>
+          <w:rFonts w:ascii="Times New Roman" w:eastAsia="Times New Roman" w:hAnsi="Times New Roman" w:cs="Times New Roman"/>
+          <w:sz w:val="28"/>
+        </w:rPr>
+        <w:t>JSX</w:t>
+      </w:r>
+    </w:p>
+    <w:p>
+      <w:pPr>
+        <w:spacing w:after="120" w:line="360" w:lineRule="auto"/>
+        <w:ind w:firstLine="340"/>
+        <w:rPr>
+          <w:rFonts w:ascii="Times New Roman" w:eastAsia="Times New Roman" w:hAnsi="Times New Roman" w:cs="Times New Roman"/>
+          <w:sz w:val="28"/>
+          <w:u w:val="single"/>
+        </w:rPr>
+      </w:pPr>
+      <w:r>
+        <w:rPr>
+          <w:rFonts w:ascii="Times New Roman" w:eastAsia="Times New Roman" w:hAnsi="Times New Roman" w:cs="Times New Roman"/>
+          <w:sz w:val="28"/>
+          <w:u w:val="single"/>
+        </w:rPr>
+        <w:t>Modulok:</w:t>
+      </w:r>
+    </w:p>
+    <w:p>
+      <w:pPr>
+        <w:numPr>
+          <w:ilvl w:val="0"/>
+          <w:numId w:val="18"/>
+        </w:numPr>
+        <w:spacing w:after="120" w:line="360" w:lineRule="auto"/>
+        <w:ind w:left="1060" w:hanging="360"/>
+        <w:rPr>
+          <w:rFonts w:ascii="Times New Roman" w:eastAsia="Times New Roman" w:hAnsi="Times New Roman" w:cs="Times New Roman"/>
+          <w:sz w:val="28"/>
+          <w:szCs w:val="28"/>
+          <w:u w:val="single"/>
+        </w:rPr>
+      </w:pPr>
+      <w:r>
+        <w:rPr>
+          <w:rFonts w:ascii="Times New Roman" w:eastAsia="Times New Roman" w:hAnsi="Times New Roman" w:cs="Times New Roman"/>
+          <w:sz w:val="28"/>
+          <w:szCs w:val="28"/>
+        </w:rPr>
+        <w:t>MySQL. Data</w:t>
+      </w:r>
+    </w:p>
+    <w:p>
+      <w:pPr>
+        <w:numPr>
+          <w:ilvl w:val="0"/>
+          <w:numId w:val="18"/>
+        </w:numPr>
+        <w:spacing w:after="120" w:line="360" w:lineRule="auto"/>
+        <w:ind w:left="1060" w:hanging="360"/>
+        <w:rPr>
+          <w:rFonts w:ascii="Times New Roman" w:eastAsia="Times New Roman" w:hAnsi="Times New Roman" w:cs="Times New Roman"/>
+          <w:sz w:val="28"/>
+          <w:szCs w:val="28"/>
+        </w:rPr>
+      </w:pPr>
+      <w:r>
+        <w:rPr>
+          <w:rFonts w:ascii="Times New Roman" w:eastAsia="Times New Roman" w:hAnsi="Times New Roman" w:cs="Times New Roman"/>
+          <w:sz w:val="28"/>
+          <w:szCs w:val="28"/>
+        </w:rPr>
+        <w:t>Argon2</w:t>
+      </w:r>
+    </w:p>
+    <w:p>
+      <w:pPr>
+        <w:numPr>
+          <w:ilvl w:val="0"/>
+          <w:numId w:val="18"/>
+        </w:numPr>
+        <w:spacing w:after="120" w:line="360" w:lineRule="auto"/>
+        <w:ind w:left="1060" w:hanging="360"/>
+        <w:rPr>
+          <w:rFonts w:ascii="Times New Roman" w:eastAsia="Times New Roman" w:hAnsi="Times New Roman" w:cs="Times New Roman"/>
+          <w:sz w:val="28"/>
+          <w:szCs w:val="28"/>
+        </w:rPr>
+      </w:pPr>
+      <w:r>
+        <w:rPr>
+          <w:rFonts w:ascii="Times New Roman" w:eastAsia="Times New Roman" w:hAnsi="Times New Roman" w:cs="Times New Roman"/>
+          <w:sz w:val="28"/>
+          <w:szCs w:val="28"/>
+        </w:rPr>
+        <w:t>Bcrypt</w:t>
+      </w:r>
+    </w:p>
+    <w:p>
+      <w:pPr>
+        <w:numPr>
+          <w:ilvl w:val="0"/>
+          <w:numId w:val="18"/>
+        </w:numPr>
+        <w:spacing w:after="120" w:line="360" w:lineRule="auto"/>
+        <w:ind w:left="1060" w:hanging="360"/>
+        <w:rPr>
+          <w:rFonts w:ascii="Times New Roman" w:eastAsia="Times New Roman" w:hAnsi="Times New Roman" w:cs="Times New Roman"/>
+          <w:sz w:val="28"/>
+          <w:szCs w:val="28"/>
+        </w:rPr>
+      </w:pPr>
+      <w:r>
+        <w:rPr>
+          <w:rFonts w:ascii="Times New Roman" w:eastAsia="Times New Roman" w:hAnsi="Times New Roman" w:cs="Times New Roman"/>
+          <w:sz w:val="28"/>
+          <w:szCs w:val="28"/>
+        </w:rPr>
+        <w:t>Body-Parser</w:t>
+      </w:r>
+    </w:p>
+    <w:p>
+      <w:pPr>
+        <w:numPr>
+          <w:ilvl w:val="0"/>
+          <w:numId w:val="18"/>
+        </w:numPr>
+        <w:spacing w:after="120" w:line="360" w:lineRule="auto"/>
+        <w:ind w:left="1060" w:hanging="360"/>
+        <w:rPr>
+          <w:rFonts w:ascii="Times New Roman" w:eastAsia="Times New Roman" w:hAnsi="Times New Roman" w:cs="Times New Roman"/>
+          <w:sz w:val="28"/>
+          <w:szCs w:val="28"/>
+        </w:rPr>
+      </w:pPr>
+      <w:r>
+        <w:rPr>
+          <w:rFonts w:ascii="Times New Roman" w:eastAsia="Times New Roman" w:hAnsi="Times New Roman" w:cs="Times New Roman"/>
+          <w:sz w:val="28"/>
+          <w:szCs w:val="28"/>
+        </w:rPr>
+        <w:t>Cors</w:t>
+      </w:r>
+    </w:p>
+    <w:p>
+      <w:pPr>
+        <w:numPr>
+          <w:ilvl w:val="0"/>
+          <w:numId w:val="18"/>
+        </w:numPr>
+        <w:spacing w:after="120" w:line="360" w:lineRule="auto"/>
+        <w:ind w:left="1060" w:hanging="360"/>
+        <w:rPr>
+          <w:rFonts w:ascii="Times New Roman" w:eastAsia="Times New Roman" w:hAnsi="Times New Roman" w:cs="Times New Roman"/>
+          <w:sz w:val="28"/>
+          <w:szCs w:val="28"/>
+        </w:rPr>
+      </w:pPr>
+      <w:r>
+        <w:rPr>
+          <w:rFonts w:ascii="Times New Roman" w:eastAsia="Times New Roman" w:hAnsi="Times New Roman" w:cs="Times New Roman"/>
+          <w:sz w:val="28"/>
+          <w:szCs w:val="28"/>
+        </w:rPr>
+        <w:t>Express</w:t>
+      </w:r>
+    </w:p>
+    <w:p>
+      <w:pPr>
+        <w:numPr>
+          <w:ilvl w:val="0"/>
+          <w:numId w:val="18"/>
+        </w:numPr>
+        <w:spacing w:after="120" w:line="360" w:lineRule="auto"/>
+        <w:ind w:left="1060" w:hanging="360"/>
+        <w:rPr>
+          <w:rFonts w:ascii="Times New Roman" w:eastAsia="Times New Roman" w:hAnsi="Times New Roman" w:cs="Times New Roman"/>
+          <w:sz w:val="28"/>
+          <w:szCs w:val="28"/>
+        </w:rPr>
+      </w:pPr>
+      <w:r>
+        <w:rPr>
+          <w:rFonts w:ascii="Times New Roman" w:eastAsia="Times New Roman" w:hAnsi="Times New Roman" w:cs="Times New Roman"/>
+          <w:sz w:val="28"/>
+          <w:szCs w:val="28"/>
+        </w:rPr>
+        <w:t>Mysql2</w:t>
+      </w:r>
+    </w:p>
+    <w:p>
+      <w:pPr>
+        <w:numPr>
+          <w:ilvl w:val="0"/>
+          <w:numId w:val="18"/>
+        </w:numPr>
+        <w:spacing w:after="120" w:line="360" w:lineRule="auto"/>
+        <w:ind w:left="1060" w:hanging="360"/>
+        <w:rPr>
+          <w:rFonts w:ascii="Times New Roman" w:eastAsia="Times New Roman" w:hAnsi="Times New Roman" w:cs="Times New Roman"/>
+          <w:sz w:val="28"/>
+          <w:szCs w:val="28"/>
+        </w:rPr>
+      </w:pPr>
+      <w:r>
+        <w:rPr>
+          <w:rFonts w:ascii="Times New Roman" w:eastAsia="Times New Roman" w:hAnsi="Times New Roman" w:cs="Times New Roman"/>
+          <w:sz w:val="28"/>
+          <w:szCs w:val="28"/>
+        </w:rPr>
+        <w:t>Nodemon</w:t>
+      </w:r>
+    </w:p>
+    <w:p>
+      <w:pPr>
+        <w:numPr>
+          <w:ilvl w:val="0"/>
+          <w:numId w:val="18"/>
+        </w:numPr>
+        <w:spacing w:after="120" w:line="360" w:lineRule="auto"/>
+        <w:ind w:left="1060" w:hanging="360"/>
+        <w:rPr>
+          <w:rFonts w:ascii="Times New Roman" w:eastAsia="Times New Roman" w:hAnsi="Times New Roman" w:cs="Times New Roman"/>
+          <w:sz w:val="28"/>
+          <w:szCs w:val="28"/>
+        </w:rPr>
+      </w:pPr>
+      <w:r>
+        <w:rPr>
+          <w:rFonts w:ascii="Times New Roman" w:eastAsia="Times New Roman" w:hAnsi="Times New Roman" w:cs="Times New Roman"/>
+          <w:sz w:val="28"/>
+          <w:szCs w:val="28"/>
+        </w:rPr>
+        <w:t>React-Icons</w:t>
+      </w:r>
+    </w:p>
+    <w:p>
+      <w:pPr>
+        <w:keepNext/>
+        <w:keepLines/>
+        <w:numPr>
+          <w:ilvl w:val="0"/>
+          <w:numId w:val="20"/>
+        </w:numPr>
+        <w:spacing w:before="200" w:after="120" w:line="360" w:lineRule="auto"/>
+        <w:ind w:left="576" w:hanging="576"/>
+        <w:rPr>
+          <w:rFonts w:ascii="Cambria" w:eastAsia="Cambria" w:hAnsi="Cambria" w:cs="Cambria"/>
+          <w:b/>
+          <w:color w:val="090B05"/>
+          <w:sz w:val="26"/>
+        </w:rPr>
+      </w:pPr>
+      <w:r>
+        <w:rPr>
+          <w:rFonts w:ascii="Cambria" w:eastAsia="Cambria" w:hAnsi="Cambria" w:cs="Cambria"/>
+          <w:b/>
+          <w:color w:val="090B05"/>
+          <w:sz w:val="26"/>
+        </w:rPr>
+        <w:lastRenderedPageBreak/>
+        <w:t>Adatmodell leírása</w:t>
+      </w:r>
+    </w:p>
+    <w:p>
+      <w:pPr>
+        <w:pStyle w:val="Listaszerbekezds"/>
+        <w:keepNext/>
+        <w:keepLines/>
+        <w:spacing w:before="200" w:after="120" w:line="360" w:lineRule="auto"/>
+        <w:rPr>
+          <w:rFonts w:ascii="Cambria" w:eastAsia="Cambria" w:hAnsi="Cambria" w:cs="Cambria"/>
+          <w:bCs/>
+          <w:color w:val="090B05"/>
+          <w:sz w:val="26"/>
+        </w:rPr>
+      </w:pPr>
+      <w:r>
+        <w:rPr>
+          <w:rFonts w:ascii="Cambria" w:eastAsia="Cambria" w:hAnsi="Cambria" w:cs="Cambria"/>
+          <w:bCs/>
+          <w:color w:val="090B05"/>
+          <w:sz w:val="26"/>
+        </w:rPr>
+        <w:t>Az adatbázisunkat a mysql workbench használatával hoztuk létre sabpat702 néven, mert ez volt az iskolánk által előkészített adatbázis elnevezése utf8mb4 karakter kódolással.</w:t>
+      </w:r>
+    </w:p>
+    <w:p>
+      <w:pPr>
+        <w:pStyle w:val="Listaszerbekezds"/>
+        <w:keepNext/>
+        <w:keepLines/>
+        <w:numPr>
+          <w:ilvl w:val="1"/>
+          <w:numId w:val="21"/>
+        </w:numPr>
+        <w:spacing w:before="200" w:after="120" w:line="360" w:lineRule="auto"/>
+        <w:rPr>
+          <w:rFonts w:ascii="Cambria" w:eastAsia="Cambria" w:hAnsi="Cambria" w:cs="Cambria"/>
+          <w:bCs/>
+          <w:color w:val="090B05"/>
+          <w:sz w:val="26"/>
+        </w:rPr>
+      </w:pPr>
+      <w:r>
+        <w:rPr>
+          <w:rFonts w:ascii="Cambria" w:eastAsia="Cambria" w:hAnsi="Cambria" w:cs="Cambria"/>
+          <w:bCs/>
+          <w:color w:val="090B05"/>
+          <w:sz w:val="26"/>
+        </w:rPr>
+        <w:t>A user tábla</w:t>
+      </w:r>
+      <w:r>
+        <w:rPr>
+          <w:rFonts w:ascii="Cambria" w:eastAsia="Cambria" w:hAnsi="Cambria" w:cs="Cambria"/>
+          <w:bCs/>
+          <w:color w:val="090B05"/>
+          <w:sz w:val="26"/>
+        </w:rPr>
+        <w:t xml:space="preserve"> tárolja a felhasználói fiók adatokat.</w:t>
+      </w:r>
+    </w:p>
+    <w:p>
+      <w:pPr>
+        <w:pStyle w:val="Listaszerbekezds"/>
+        <w:keepNext/>
+        <w:keepLines/>
+        <w:numPr>
+          <w:ilvl w:val="1"/>
+          <w:numId w:val="21"/>
+        </w:numPr>
+        <w:spacing w:before="200" w:after="120" w:line="360" w:lineRule="auto"/>
+        <w:rPr>
+          <w:rFonts w:ascii="Cambria" w:eastAsia="Cambria" w:hAnsi="Cambria" w:cs="Cambria"/>
+          <w:bCs/>
+          <w:color w:val="090B05"/>
+          <w:sz w:val="26"/>
+        </w:rPr>
+      </w:pPr>
+      <w:r>
+        <w:rPr>
+          <w:rFonts w:ascii="Cambria" w:eastAsia="Cambria" w:hAnsi="Cambria" w:cs="Cambria"/>
+          <w:bCs/>
+          <w:color w:val="090B05"/>
+          <w:sz w:val="26"/>
+        </w:rPr>
+        <w:t xml:space="preserve">A </w:t>
+      </w:r>
+      <w:r>
+        <w:rPr>
+          <w:rFonts w:ascii="Cambria" w:eastAsia="Cambria" w:hAnsi="Cambria" w:cs="Cambria"/>
+          <w:bCs/>
+          <w:color w:val="090B05"/>
+          <w:sz w:val="26"/>
+        </w:rPr>
+        <w:t>post</w:t>
+      </w:r>
+      <w:r>
+        <w:rPr>
+          <w:rFonts w:ascii="Cambria" w:eastAsia="Cambria" w:hAnsi="Cambria" w:cs="Cambria"/>
+          <w:bCs/>
+          <w:color w:val="090B05"/>
+          <w:sz w:val="26"/>
+        </w:rPr>
+        <w:t xml:space="preserve"> tábla</w:t>
+      </w:r>
+      <w:r>
+        <w:rPr>
+          <w:rFonts w:ascii="Cambria" w:eastAsia="Cambria" w:hAnsi="Cambria" w:cs="Cambria"/>
+          <w:bCs/>
+          <w:color w:val="090B05"/>
+          <w:sz w:val="26"/>
+        </w:rPr>
+        <w:t xml:space="preserve"> tárolja a chat felület post-jait.</w:t>
+      </w:r>
+    </w:p>
+    <w:p>
+      <w:pPr>
+        <w:pStyle w:val="Listaszerbekezds"/>
+        <w:keepNext/>
+        <w:keepLines/>
+        <w:numPr>
+          <w:ilvl w:val="1"/>
+          <w:numId w:val="21"/>
+        </w:numPr>
+        <w:spacing w:before="200" w:after="120" w:line="360" w:lineRule="auto"/>
+        <w:rPr>
+          <w:rFonts w:ascii="Cambria" w:eastAsia="Cambria" w:hAnsi="Cambria" w:cs="Cambria"/>
+          <w:bCs/>
+          <w:color w:val="090B05"/>
+          <w:sz w:val="26"/>
+        </w:rPr>
+      </w:pPr>
+      <w:r>
+        <w:rPr>
+          <w:rFonts w:ascii="Cambria" w:eastAsia="Cambria" w:hAnsi="Cambria" w:cs="Cambria"/>
+          <w:bCs/>
+          <w:color w:val="090B05"/>
+          <w:sz w:val="26"/>
+        </w:rPr>
+        <w:t xml:space="preserve">A </w:t>
+      </w:r>
+      <w:r>
+        <w:rPr>
+          <w:rFonts w:ascii="Cambria" w:eastAsia="Cambria" w:hAnsi="Cambria" w:cs="Cambria"/>
+          <w:bCs/>
+          <w:color w:val="090B05"/>
+          <w:sz w:val="26"/>
+        </w:rPr>
+        <w:t>comment</w:t>
+      </w:r>
+      <w:r>
+        <w:rPr>
+          <w:rFonts w:ascii="Cambria" w:eastAsia="Cambria" w:hAnsi="Cambria" w:cs="Cambria"/>
+          <w:bCs/>
+          <w:color w:val="090B05"/>
+          <w:sz w:val="26"/>
+        </w:rPr>
+        <w:t xml:space="preserve"> tábla</w:t>
+      </w:r>
+      <w:r>
+        <w:rPr>
+          <w:rFonts w:ascii="Cambria" w:eastAsia="Cambria" w:hAnsi="Cambria" w:cs="Cambria"/>
+          <w:bCs/>
+          <w:color w:val="090B05"/>
+          <w:sz w:val="26"/>
+        </w:rPr>
+        <w:t xml:space="preserve"> tárolja a postok alatt létrehozott hozzászólásokat.</w:t>
+      </w:r>
+    </w:p>
+    <w:p>
+      <w:pPr>
+        <w:pStyle w:val="Listaszerbekezds"/>
+        <w:keepNext/>
+        <w:keepLines/>
+        <w:numPr>
+          <w:ilvl w:val="1"/>
+          <w:numId w:val="21"/>
+        </w:numPr>
+        <w:spacing w:before="200" w:after="120" w:line="360" w:lineRule="auto"/>
+        <w:rPr>
+          <w:rFonts w:ascii="Cambria" w:eastAsia="Cambria" w:hAnsi="Cambria" w:cs="Cambria"/>
+          <w:bCs/>
+          <w:color w:val="090B05"/>
+          <w:sz w:val="26"/>
+        </w:rPr>
+      </w:pPr>
+      <w:r>
+        <w:rPr>
+          <w:rFonts w:ascii="Cambria" w:eastAsia="Cambria" w:hAnsi="Cambria" w:cs="Cambria"/>
+          <w:bCs/>
+          <w:color w:val="090B05"/>
+          <w:sz w:val="26"/>
+        </w:rPr>
+        <w:t xml:space="preserve">A </w:t>
+      </w:r>
+      <w:r>
+        <w:rPr>
+          <w:rFonts w:ascii="Cambria" w:eastAsia="Cambria" w:hAnsi="Cambria" w:cs="Cambria"/>
+          <w:bCs/>
+          <w:color w:val="090B05"/>
+          <w:sz w:val="26"/>
+        </w:rPr>
+        <w:t>category</w:t>
+      </w:r>
+      <w:r>
+        <w:rPr>
+          <w:rFonts w:ascii="Cambria" w:eastAsia="Cambria" w:hAnsi="Cambria" w:cs="Cambria"/>
+          <w:bCs/>
+          <w:color w:val="090B05"/>
+          <w:sz w:val="26"/>
+        </w:rPr>
+        <w:t xml:space="preserve"> tábla</w:t>
+      </w:r>
+      <w:r>
+        <w:rPr>
+          <w:rFonts w:ascii="Cambria" w:eastAsia="Cambria" w:hAnsi="Cambria" w:cs="Cambria"/>
+          <w:bCs/>
+          <w:color w:val="090B05"/>
+          <w:sz w:val="26"/>
+        </w:rPr>
+        <w:t xml:space="preserve"> tárolja a chat felület keresőjéhez tartozó kategóriákat, amik megkülönbözteti a különböző típusú post-okat.</w:t>
+      </w:r>
+    </w:p>
+    <w:p>
+      <w:pPr>
+        <w:pStyle w:val="Listaszerbekezds"/>
+        <w:keepNext/>
+        <w:keepLines/>
+        <w:numPr>
+          <w:ilvl w:val="1"/>
+          <w:numId w:val="21"/>
+        </w:numPr>
+        <w:spacing w:before="200" w:after="120" w:line="360" w:lineRule="auto"/>
+        <w:rPr>
+          <w:rFonts w:ascii="Cambria" w:eastAsia="Cambria" w:hAnsi="Cambria" w:cs="Cambria"/>
+          <w:bCs/>
+          <w:color w:val="090B05"/>
+          <w:sz w:val="26"/>
+        </w:rPr>
+      </w:pPr>
+      <w:r>
+        <w:rPr>
+          <w:rFonts w:ascii="Cambria" w:eastAsia="Cambria" w:hAnsi="Cambria" w:cs="Cambria"/>
+          <w:bCs/>
+          <w:color w:val="090B05"/>
+          <w:sz w:val="26"/>
+        </w:rPr>
+        <w:t xml:space="preserve">A </w:t>
+      </w:r>
+      <w:r>
+        <w:rPr>
+          <w:rFonts w:ascii="Cambria" w:eastAsia="Cambria" w:hAnsi="Cambria" w:cs="Cambria"/>
+          <w:bCs/>
+          <w:color w:val="090B05"/>
+          <w:sz w:val="26"/>
+        </w:rPr>
+        <w:t xml:space="preserve">hero </w:t>
+      </w:r>
+      <w:r>
+        <w:rPr>
+          <w:rFonts w:ascii="Cambria" w:eastAsia="Cambria" w:hAnsi="Cambria" w:cs="Cambria"/>
+          <w:bCs/>
+          <w:color w:val="090B05"/>
+          <w:sz w:val="26"/>
+        </w:rPr>
+        <w:t>tábla</w:t>
+      </w:r>
+      <w:r>
+        <w:rPr>
+          <w:rFonts w:ascii="Cambria" w:eastAsia="Cambria" w:hAnsi="Cambria" w:cs="Cambria"/>
+          <w:bCs/>
+          <w:color w:val="090B05"/>
+          <w:sz w:val="26"/>
+        </w:rPr>
+        <w:t xml:space="preserve"> tárolja a regisztrált felhasználók létrehozott hős karaktereit.</w:t>
+      </w:r>
+    </w:p>
+    <w:p>
+      <w:pPr>
+        <w:pStyle w:val="Listaszerbekezds"/>
+        <w:keepNext/>
+        <w:keepLines/>
+        <w:numPr>
+          <w:ilvl w:val="1"/>
+          <w:numId w:val="21"/>
+        </w:numPr>
+        <w:spacing w:before="200" w:after="120" w:line="360" w:lineRule="auto"/>
+        <w:rPr>
+          <w:rFonts w:ascii="Cambria" w:eastAsia="Cambria" w:hAnsi="Cambria" w:cs="Cambria"/>
+          <w:bCs/>
+          <w:color w:val="090B05"/>
+          <w:sz w:val="26"/>
+        </w:rPr>
+      </w:pPr>
+      <w:r>
+        <w:rPr>
+          <w:rFonts w:ascii="Cambria" w:eastAsia="Cambria" w:hAnsi="Cambria" w:cs="Cambria"/>
+          <w:bCs/>
+          <w:color w:val="090B05"/>
+          <w:sz w:val="26"/>
+        </w:rPr>
+        <w:t xml:space="preserve">A </w:t>
+      </w:r>
+      <w:r>
+        <w:rPr>
+          <w:rFonts w:ascii="Cambria" w:eastAsia="Cambria" w:hAnsi="Cambria" w:cs="Cambria"/>
+          <w:bCs/>
+          <w:color w:val="090B05"/>
+          <w:sz w:val="26"/>
+        </w:rPr>
+        <w:t>save_game</w:t>
+      </w:r>
+      <w:r>
+        <w:rPr>
+          <w:rFonts w:ascii="Cambria" w:eastAsia="Cambria" w:hAnsi="Cambria" w:cs="Cambria"/>
+          <w:bCs/>
+          <w:color w:val="090B05"/>
+          <w:sz w:val="26"/>
+        </w:rPr>
+        <w:t xml:space="preserve"> tábla</w:t>
+      </w:r>
+      <w:r>
+        <w:rPr>
+          <w:rFonts w:ascii="Cambria" w:eastAsia="Cambria" w:hAnsi="Cambria" w:cs="Cambria"/>
+          <w:bCs/>
+          <w:color w:val="090B05"/>
+          <w:sz w:val="26"/>
+        </w:rPr>
+        <w:t xml:space="preserve"> tárolja a regisztrált felhasználók játék mentéseit.</w:t>
+      </w:r>
+    </w:p>
+    <w:p>
+      <w:pPr>
+        <w:pStyle w:val="Listaszerbekezds"/>
+        <w:keepNext/>
+        <w:keepLines/>
+        <w:numPr>
+          <w:ilvl w:val="1"/>
+          <w:numId w:val="21"/>
+        </w:numPr>
+        <w:spacing w:before="200" w:after="120" w:line="360" w:lineRule="auto"/>
+        <w:rPr>
+          <w:rFonts w:ascii="Cambria" w:eastAsia="Cambria" w:hAnsi="Cambria" w:cs="Cambria"/>
+          <w:bCs/>
+          <w:color w:val="090B05"/>
+          <w:sz w:val="26"/>
+        </w:rPr>
+      </w:pPr>
+      <w:r>
+        <w:rPr>
+          <w:rFonts w:ascii="Cambria" w:eastAsia="Cambria" w:hAnsi="Cambria" w:cs="Cambria"/>
+          <w:bCs/>
+          <w:color w:val="090B05"/>
+          <w:sz w:val="26"/>
+        </w:rPr>
+        <w:t>A</w:t>
+      </w:r>
+      <w:r>
+        <w:rPr>
+          <w:rFonts w:ascii="Cambria" w:eastAsia="Cambria" w:hAnsi="Cambria" w:cs="Cambria"/>
+          <w:bCs/>
+          <w:color w:val="090B05"/>
+          <w:sz w:val="26"/>
+        </w:rPr>
+        <w:t>z</w:t>
+      </w:r>
+      <w:r>
+        <w:rPr>
+          <w:rFonts w:ascii="Cambria" w:eastAsia="Cambria" w:hAnsi="Cambria" w:cs="Cambria"/>
+          <w:bCs/>
+          <w:color w:val="090B05"/>
+          <w:sz w:val="26"/>
+        </w:rPr>
+        <w:t xml:space="preserve"> </w:t>
+      </w:r>
+      <w:r>
+        <w:rPr>
+          <w:rFonts w:ascii="Cambria" w:eastAsia="Cambria" w:hAnsi="Cambria" w:cs="Cambria"/>
+          <w:bCs/>
+          <w:color w:val="090B05"/>
+          <w:sz w:val="26"/>
+        </w:rPr>
+        <w:t>npc</w:t>
+      </w:r>
+      <w:r>
+        <w:rPr>
+          <w:rFonts w:ascii="Cambria" w:eastAsia="Cambria" w:hAnsi="Cambria" w:cs="Cambria"/>
+          <w:bCs/>
+          <w:color w:val="090B05"/>
+          <w:sz w:val="26"/>
+        </w:rPr>
+        <w:t xml:space="preserve"> tábla</w:t>
+      </w:r>
+      <w:r>
+        <w:rPr>
+          <w:rFonts w:ascii="Cambria" w:eastAsia="Cambria" w:hAnsi="Cambria" w:cs="Cambria"/>
+          <w:bCs/>
+          <w:color w:val="090B05"/>
+          <w:sz w:val="26"/>
+        </w:rPr>
+        <w:t xml:space="preserve"> tárolja a játékban megszerezhető nem játékos által létrehozott karaktereket.</w:t>
+      </w:r>
+    </w:p>
+    <w:p>
+      <w:pPr>
+        <w:pStyle w:val="Listaszerbekezds"/>
+        <w:keepNext/>
+        <w:keepLines/>
+        <w:numPr>
+          <w:ilvl w:val="1"/>
+          <w:numId w:val="21"/>
+        </w:numPr>
+        <w:spacing w:before="200" w:after="120" w:line="360" w:lineRule="auto"/>
+        <w:rPr>
+          <w:rFonts w:ascii="Cambria" w:eastAsia="Cambria" w:hAnsi="Cambria" w:cs="Cambria"/>
+          <w:bCs/>
+          <w:color w:val="090B05"/>
+          <w:sz w:val="26"/>
+        </w:rPr>
+      </w:pPr>
+      <w:r>
+        <w:rPr>
+          <w:rFonts w:ascii="Cambria" w:eastAsia="Cambria" w:hAnsi="Cambria" w:cs="Cambria"/>
+          <w:bCs/>
+          <w:color w:val="090B05"/>
+          <w:sz w:val="26"/>
+        </w:rPr>
+        <w:t xml:space="preserve">A </w:t>
+      </w:r>
+      <w:r>
+        <w:rPr>
+          <w:rFonts w:ascii="Cambria" w:eastAsia="Cambria" w:hAnsi="Cambria" w:cs="Cambria"/>
+          <w:bCs/>
+          <w:color w:val="090B05"/>
+          <w:sz w:val="26"/>
+        </w:rPr>
+        <w:t>race</w:t>
+      </w:r>
+      <w:r>
+        <w:rPr>
+          <w:rFonts w:ascii="Cambria" w:eastAsia="Cambria" w:hAnsi="Cambria" w:cs="Cambria"/>
+          <w:bCs/>
+          <w:color w:val="090B05"/>
+          <w:sz w:val="26"/>
+        </w:rPr>
+        <w:t xml:space="preserve"> tábla</w:t>
+      </w:r>
+      <w:r>
+        <w:rPr>
+          <w:rFonts w:ascii="Cambria" w:eastAsia="Cambria" w:hAnsi="Cambria" w:cs="Cambria"/>
+          <w:bCs/>
+          <w:color w:val="090B05"/>
+          <w:sz w:val="26"/>
+        </w:rPr>
+        <w:t xml:space="preserve"> tárolja a játékban szereplő lények fajait.</w:t>
+      </w:r>
+    </w:p>
+    <w:p>
+      <w:pPr>
+        <w:pStyle w:val="Listaszerbekezds"/>
+        <w:keepNext/>
+        <w:keepLines/>
+        <w:numPr>
+          <w:ilvl w:val="1"/>
+          <w:numId w:val="21"/>
+        </w:numPr>
+        <w:spacing w:before="200" w:after="120" w:line="360" w:lineRule="auto"/>
+        <w:rPr>
+          <w:rFonts w:ascii="Cambria" w:eastAsia="Cambria" w:hAnsi="Cambria" w:cs="Cambria"/>
+          <w:bCs/>
+          <w:color w:val="090B05"/>
+          <w:sz w:val="26"/>
+        </w:rPr>
+      </w:pPr>
+      <w:r>
+        <w:rPr>
+          <w:rFonts w:ascii="Cambria" w:eastAsia="Cambria" w:hAnsi="Cambria" w:cs="Cambria"/>
+          <w:bCs/>
+          <w:color w:val="090B05"/>
+          <w:sz w:val="26"/>
+        </w:rPr>
+        <w:t xml:space="preserve">A </w:t>
+      </w:r>
+      <w:r>
+        <w:rPr>
+          <w:rFonts w:ascii="Cambria" w:eastAsia="Cambria" w:hAnsi="Cambria" w:cs="Cambria"/>
+          <w:bCs/>
+          <w:color w:val="090B05"/>
+          <w:sz w:val="26"/>
+        </w:rPr>
+        <w:t>monster</w:t>
+      </w:r>
+      <w:r>
+        <w:rPr>
+          <w:rFonts w:ascii="Cambria" w:eastAsia="Cambria" w:hAnsi="Cambria" w:cs="Cambria"/>
+          <w:bCs/>
+          <w:color w:val="090B05"/>
+          <w:sz w:val="26"/>
+        </w:rPr>
+        <w:t xml:space="preserve"> tábla</w:t>
+      </w:r>
+      <w:r>
+        <w:rPr>
+          <w:rFonts w:ascii="Cambria" w:eastAsia="Cambria" w:hAnsi="Cambria" w:cs="Cambria"/>
+          <w:bCs/>
+          <w:color w:val="090B05"/>
+          <w:sz w:val="26"/>
+        </w:rPr>
+        <w:t xml:space="preserve"> tárolja a játék szörnyeit.</w:t>
+      </w:r>
+    </w:p>
+    <w:p>
+      <w:pPr>
+        <w:pStyle w:val="Listaszerbekezds"/>
+        <w:keepNext/>
+        <w:keepLines/>
+        <w:numPr>
+          <w:ilvl w:val="1"/>
+          <w:numId w:val="21"/>
+        </w:numPr>
+        <w:spacing w:before="200" w:after="120" w:line="360" w:lineRule="auto"/>
+        <w:rPr>
+          <w:rFonts w:ascii="Cambria" w:eastAsia="Cambria" w:hAnsi="Cambria" w:cs="Cambria"/>
+          <w:bCs/>
+          <w:color w:val="090B05"/>
+          <w:sz w:val="26"/>
+        </w:rPr>
+      </w:pPr>
+      <w:r>
+        <w:rPr>
+          <w:rFonts w:ascii="Cambria" w:eastAsia="Cambria" w:hAnsi="Cambria" w:cs="Cambria"/>
+          <w:bCs/>
+          <w:color w:val="090B05"/>
+          <w:sz w:val="26"/>
+        </w:rPr>
+        <w:t xml:space="preserve">A </w:t>
+      </w:r>
+      <w:r>
+        <w:rPr>
+          <w:rFonts w:ascii="Cambria" w:eastAsia="Cambria" w:hAnsi="Cambria" w:cs="Cambria"/>
+          <w:bCs/>
+          <w:color w:val="090B05"/>
+          <w:sz w:val="26"/>
+        </w:rPr>
+        <w:t>dungeon</w:t>
+      </w:r>
+      <w:r>
+        <w:rPr>
+          <w:rFonts w:ascii="Cambria" w:eastAsia="Cambria" w:hAnsi="Cambria" w:cs="Cambria"/>
+          <w:bCs/>
+          <w:color w:val="090B05"/>
+          <w:sz w:val="26"/>
+        </w:rPr>
+        <w:t xml:space="preserve"> tábla</w:t>
+      </w:r>
+      <w:r>
+        <w:rPr>
+          <w:rFonts w:ascii="Cambria" w:eastAsia="Cambria" w:hAnsi="Cambria" w:cs="Cambria"/>
+          <w:bCs/>
+          <w:color w:val="090B05"/>
+          <w:sz w:val="26"/>
+        </w:rPr>
+        <w:t xml:space="preserve"> tárolja a különböző dungeonök adatait.</w:t>
+      </w:r>
+    </w:p>
+    <w:p>
+      <w:pPr>
+        <w:pStyle w:val="Listaszerbekezds"/>
+        <w:keepNext/>
+        <w:keepLines/>
+        <w:numPr>
+          <w:ilvl w:val="1"/>
+          <w:numId w:val="21"/>
+        </w:numPr>
+        <w:spacing w:before="200" w:after="120" w:line="360" w:lineRule="auto"/>
+        <w:rPr>
+          <w:rFonts w:ascii="Cambria" w:eastAsia="Cambria" w:hAnsi="Cambria" w:cs="Cambria"/>
+          <w:bCs/>
+          <w:color w:val="090B05"/>
+          <w:sz w:val="26"/>
+        </w:rPr>
+      </w:pPr>
+      <w:r>
+        <w:rPr>
+          <w:rFonts w:ascii="Cambria" w:eastAsia="Cambria" w:hAnsi="Cambria" w:cs="Cambria"/>
+          <w:bCs/>
+          <w:color w:val="090B05"/>
+          <w:sz w:val="26"/>
+        </w:rPr>
+        <w:t>A</w:t>
+      </w:r>
+      <w:r>
+        <w:rPr>
+          <w:rFonts w:ascii="Cambria" w:eastAsia="Cambria" w:hAnsi="Cambria" w:cs="Cambria"/>
+          <w:bCs/>
+          <w:color w:val="090B05"/>
+          <w:sz w:val="26"/>
+        </w:rPr>
+        <w:t>z</w:t>
+      </w:r>
+      <w:r>
+        <w:rPr>
+          <w:rFonts w:ascii="Cambria" w:eastAsia="Cambria" w:hAnsi="Cambria" w:cs="Cambria"/>
+          <w:bCs/>
+          <w:color w:val="090B05"/>
+          <w:sz w:val="26"/>
+        </w:rPr>
+        <w:t xml:space="preserve"> </w:t>
+      </w:r>
+      <w:r>
+        <w:rPr>
+          <w:rFonts w:ascii="Cambria" w:eastAsia="Cambria" w:hAnsi="Cambria" w:cs="Cambria"/>
+          <w:bCs/>
+          <w:color w:val="090B05"/>
+          <w:sz w:val="26"/>
+        </w:rPr>
+        <w:t>ai</w:t>
+      </w:r>
+      <w:r>
+        <w:rPr>
+          <w:rFonts w:ascii="Cambria" w:eastAsia="Cambria" w:hAnsi="Cambria" w:cs="Cambria"/>
+          <w:bCs/>
+          <w:color w:val="090B05"/>
+          <w:sz w:val="26"/>
+        </w:rPr>
+        <w:t xml:space="preserve"> tábla</w:t>
+      </w:r>
+      <w:r>
+        <w:rPr>
+          <w:rFonts w:ascii="Cambria" w:eastAsia="Cambria" w:hAnsi="Cambria" w:cs="Cambria"/>
+          <w:bCs/>
+          <w:color w:val="090B05"/>
+          <w:sz w:val="26"/>
+        </w:rPr>
+        <w:t xml:space="preserve"> tárolja a szörnyeknek a viselkedéseit.</w:t>
+      </w:r>
+    </w:p>
+    <w:p>
+      <w:pPr>
+        <w:pStyle w:val="Listaszerbekezds"/>
+        <w:keepNext/>
+        <w:keepLines/>
+        <w:numPr>
+          <w:ilvl w:val="1"/>
+          <w:numId w:val="21"/>
+        </w:numPr>
+        <w:spacing w:before="200" w:after="120" w:line="360" w:lineRule="auto"/>
+        <w:rPr>
+          <w:rFonts w:ascii="Cambria" w:eastAsia="Cambria" w:hAnsi="Cambria" w:cs="Cambria"/>
+          <w:bCs/>
+          <w:color w:val="090B05"/>
+          <w:sz w:val="26"/>
+        </w:rPr>
+      </w:pPr>
+      <w:r>
+        <w:rPr>
+          <w:rFonts w:ascii="Cambria" w:eastAsia="Cambria" w:hAnsi="Cambria" w:cs="Cambria"/>
+          <w:bCs/>
+          <w:color w:val="090B05"/>
+          <w:sz w:val="26"/>
+        </w:rPr>
+        <w:t>A</w:t>
+      </w:r>
+      <w:r>
+        <w:rPr>
+          <w:rFonts w:ascii="Cambria" w:eastAsia="Cambria" w:hAnsi="Cambria" w:cs="Cambria"/>
+          <w:bCs/>
+          <w:color w:val="090B05"/>
+          <w:sz w:val="26"/>
+        </w:rPr>
+        <w:t>z environment_hazard</w:t>
+      </w:r>
+      <w:r>
+        <w:rPr>
+          <w:rFonts w:ascii="Cambria" w:eastAsia="Cambria" w:hAnsi="Cambria" w:cs="Cambria"/>
+          <w:bCs/>
+          <w:color w:val="090B05"/>
+          <w:sz w:val="26"/>
+        </w:rPr>
+        <w:t xml:space="preserve"> tábla</w:t>
+      </w:r>
+      <w:r>
+        <w:rPr>
+          <w:rFonts w:ascii="Cambria" w:eastAsia="Cambria" w:hAnsi="Cambria" w:cs="Cambria"/>
+          <w:bCs/>
+          <w:color w:val="090B05"/>
+          <w:sz w:val="26"/>
+        </w:rPr>
+        <w:t xml:space="preserve"> tárolja a környezeti veszélyeket</w:t>
+      </w:r>
+      <w:r>
+        <w:rPr>
+          <w:rFonts w:ascii="Cambria" w:eastAsia="Cambria" w:hAnsi="Cambria" w:cs="Cambria"/>
+          <w:bCs/>
+          <w:color w:val="090B05"/>
+          <w:sz w:val="26"/>
+        </w:rPr>
+        <w:t>.</w:t>
+      </w:r>
+    </w:p>
+    <w:p>
+      <w:pPr>
+        <w:pStyle w:val="Listaszerbekezds"/>
+        <w:keepNext/>
+        <w:keepLines/>
+        <w:numPr>
+          <w:ilvl w:val="1"/>
+          <w:numId w:val="21"/>
+        </w:numPr>
+        <w:spacing w:before="200" w:after="120" w:line="360" w:lineRule="auto"/>
+        <w:rPr>
+          <w:rFonts w:ascii="Cambria" w:eastAsia="Cambria" w:hAnsi="Cambria" w:cs="Cambria"/>
+          <w:bCs/>
+          <w:color w:val="090B05"/>
+          <w:sz w:val="26"/>
+        </w:rPr>
+      </w:pPr>
+      <w:r>
+        <w:rPr>
+          <w:rFonts w:ascii="Cambria" w:eastAsia="Cambria" w:hAnsi="Cambria" w:cs="Cambria"/>
+          <w:bCs/>
+          <w:color w:val="090B05"/>
+          <w:sz w:val="26"/>
+        </w:rPr>
+        <w:t xml:space="preserve">A </w:t>
+      </w:r>
+      <w:r>
+        <w:rPr>
+          <w:rFonts w:ascii="Cambria" w:eastAsia="Cambria" w:hAnsi="Cambria" w:cs="Cambria"/>
+          <w:bCs/>
+          <w:color w:val="090B05"/>
+          <w:sz w:val="26"/>
+        </w:rPr>
+        <w:t>consumable</w:t>
+      </w:r>
+      <w:r>
+        <w:rPr>
+          <w:rFonts w:ascii="Cambria" w:eastAsia="Cambria" w:hAnsi="Cambria" w:cs="Cambria"/>
+          <w:bCs/>
+          <w:color w:val="090B05"/>
+          <w:sz w:val="26"/>
+        </w:rPr>
+        <w:t xml:space="preserve"> tábla</w:t>
+      </w:r>
+      <w:r>
+        <w:rPr>
+          <w:rFonts w:ascii="Cambria" w:eastAsia="Cambria" w:hAnsi="Cambria" w:cs="Cambria"/>
+          <w:bCs/>
+          <w:color w:val="090B05"/>
+          <w:sz w:val="26"/>
+        </w:rPr>
+        <w:t xml:space="preserve"> tárolja a felhasználható tárgyakat.</w:t>
+      </w:r>
+    </w:p>
+    <w:p>
+      <w:pPr>
+        <w:pStyle w:val="Listaszerbekezds"/>
+        <w:keepNext/>
+        <w:keepLines/>
+        <w:numPr>
+          <w:ilvl w:val="1"/>
+          <w:numId w:val="21"/>
+        </w:numPr>
+        <w:spacing w:before="200" w:after="120" w:line="360" w:lineRule="auto"/>
+        <w:rPr>
+          <w:rFonts w:ascii="Cambria" w:eastAsia="Cambria" w:hAnsi="Cambria" w:cs="Cambria"/>
+          <w:bCs/>
+          <w:color w:val="090B05"/>
+          <w:sz w:val="26"/>
+        </w:rPr>
+      </w:pPr>
+      <w:r>
+        <w:rPr>
+          <w:rFonts w:ascii="Cambria" w:eastAsia="Cambria" w:hAnsi="Cambria" w:cs="Cambria"/>
+          <w:bCs/>
+          <w:color w:val="090B05"/>
+          <w:sz w:val="26"/>
+        </w:rPr>
+        <w:t>A</w:t>
+      </w:r>
+      <w:r>
+        <w:rPr>
+          <w:rFonts w:ascii="Cambria" w:eastAsia="Cambria" w:hAnsi="Cambria" w:cs="Cambria"/>
+          <w:bCs/>
+          <w:color w:val="090B05"/>
+          <w:sz w:val="26"/>
+        </w:rPr>
+        <w:t>z</w:t>
+      </w:r>
+      <w:r>
+        <w:rPr>
+          <w:rFonts w:ascii="Cambria" w:eastAsia="Cambria" w:hAnsi="Cambria" w:cs="Cambria"/>
+          <w:bCs/>
+          <w:color w:val="090B05"/>
+          <w:sz w:val="26"/>
+        </w:rPr>
+        <w:t xml:space="preserve"> </w:t>
+      </w:r>
+      <w:r>
+        <w:rPr>
+          <w:rFonts w:ascii="Cambria" w:eastAsia="Cambria" w:hAnsi="Cambria" w:cs="Cambria"/>
+          <w:bCs/>
+          <w:color w:val="090B05"/>
+          <w:sz w:val="26"/>
+        </w:rPr>
+        <w:t>armor</w:t>
+      </w:r>
+      <w:r>
+        <w:rPr>
+          <w:rFonts w:ascii="Cambria" w:eastAsia="Cambria" w:hAnsi="Cambria" w:cs="Cambria"/>
+          <w:bCs/>
+          <w:color w:val="090B05"/>
+          <w:sz w:val="26"/>
+        </w:rPr>
+        <w:t xml:space="preserve"> tábla</w:t>
+      </w:r>
+      <w:r>
+        <w:rPr>
+          <w:rFonts w:ascii="Cambria" w:eastAsia="Cambria" w:hAnsi="Cambria" w:cs="Cambria"/>
+          <w:bCs/>
+          <w:color w:val="090B05"/>
+          <w:sz w:val="26"/>
+        </w:rPr>
+        <w:t xml:space="preserve"> tárolja a használható páncélzatokat.</w:t>
+      </w:r>
+    </w:p>
+    <w:p>
+      <w:pPr>
+        <w:pStyle w:val="Listaszerbekezds"/>
+        <w:keepNext/>
+        <w:keepLines/>
+        <w:numPr>
+          <w:ilvl w:val="1"/>
+          <w:numId w:val="21"/>
+        </w:numPr>
+        <w:spacing w:before="200" w:after="120" w:line="360" w:lineRule="auto"/>
+        <w:rPr>
+          <w:rFonts w:ascii="Cambria" w:eastAsia="Cambria" w:hAnsi="Cambria" w:cs="Cambria"/>
+          <w:bCs/>
+          <w:color w:val="090B05"/>
+          <w:sz w:val="26"/>
+        </w:rPr>
+      </w:pPr>
+      <w:r>
+        <w:rPr>
+          <w:rFonts w:ascii="Cambria" w:eastAsia="Cambria" w:hAnsi="Cambria" w:cs="Cambria"/>
+          <w:bCs/>
+          <w:color w:val="090B05"/>
+          <w:sz w:val="26"/>
+        </w:rPr>
+        <w:t xml:space="preserve">A </w:t>
+      </w:r>
+      <w:r>
+        <w:rPr>
+          <w:rFonts w:ascii="Cambria" w:eastAsia="Cambria" w:hAnsi="Cambria" w:cs="Cambria"/>
+          <w:bCs/>
+          <w:color w:val="090B05"/>
+          <w:sz w:val="26"/>
+        </w:rPr>
+        <w:t xml:space="preserve">weapon </w:t>
+      </w:r>
+      <w:r>
+        <w:rPr>
+          <w:rFonts w:ascii="Cambria" w:eastAsia="Cambria" w:hAnsi="Cambria" w:cs="Cambria"/>
+          <w:bCs/>
+          <w:color w:val="090B05"/>
+          <w:sz w:val="26"/>
+        </w:rPr>
+        <w:t>tábla</w:t>
+      </w:r>
+      <w:r>
+        <w:rPr>
+          <w:rFonts w:ascii="Cambria" w:eastAsia="Cambria" w:hAnsi="Cambria" w:cs="Cambria"/>
+          <w:bCs/>
+          <w:color w:val="090B05"/>
+          <w:sz w:val="26"/>
+        </w:rPr>
+        <w:t xml:space="preserve"> tárolja a használható fegyvereket.</w:t>
+      </w:r>
+    </w:p>
+    <w:p>
+      <w:pPr>
+        <w:pStyle w:val="Listaszerbekezds"/>
+        <w:keepNext/>
+        <w:keepLines/>
+        <w:numPr>
+          <w:ilvl w:val="1"/>
+          <w:numId w:val="21"/>
+        </w:numPr>
+        <w:spacing w:before="200" w:after="120" w:line="360" w:lineRule="auto"/>
+        <w:rPr>
+          <w:rFonts w:ascii="Cambria" w:eastAsia="Cambria" w:hAnsi="Cambria" w:cs="Cambria"/>
+          <w:bCs/>
+          <w:color w:val="090B05"/>
+          <w:sz w:val="26"/>
+        </w:rPr>
+      </w:pPr>
+      <w:r>
+        <w:rPr>
+          <w:rFonts w:ascii="Cambria" w:eastAsia="Cambria" w:hAnsi="Cambria" w:cs="Cambria"/>
+          <w:bCs/>
+          <w:color w:val="090B05"/>
+          <w:sz w:val="26"/>
+        </w:rPr>
+        <w:t xml:space="preserve">A </w:t>
+      </w:r>
+      <w:r>
+        <w:rPr>
+          <w:rFonts w:ascii="Cambria" w:eastAsia="Cambria" w:hAnsi="Cambria" w:cs="Cambria"/>
+          <w:bCs/>
+          <w:color w:val="090B05"/>
+          <w:sz w:val="26"/>
+        </w:rPr>
+        <w:t>skill</w:t>
+      </w:r>
+      <w:r>
+        <w:rPr>
+          <w:rFonts w:ascii="Cambria" w:eastAsia="Cambria" w:hAnsi="Cambria" w:cs="Cambria"/>
+          <w:bCs/>
+          <w:color w:val="090B05"/>
+          <w:sz w:val="26"/>
+        </w:rPr>
+        <w:t xml:space="preserve"> tábla</w:t>
+      </w:r>
+      <w:r>
+        <w:rPr>
+          <w:rFonts w:ascii="Cambria" w:eastAsia="Cambria" w:hAnsi="Cambria" w:cs="Cambria"/>
+          <w:bCs/>
+          <w:color w:val="090B05"/>
+          <w:sz w:val="26"/>
+        </w:rPr>
+        <w:t xml:space="preserve"> tárolja a karakterek és szörnyek aktiválható képességeiket.</w:t>
+      </w:r>
+    </w:p>
+    <w:p>
+      <w:pPr>
+        <w:pStyle w:val="Listaszerbekezds"/>
+        <w:keepNext/>
+        <w:keepLines/>
+        <w:numPr>
+          <w:ilvl w:val="1"/>
+          <w:numId w:val="21"/>
+        </w:numPr>
+        <w:spacing w:before="200" w:after="120" w:line="360" w:lineRule="auto"/>
+        <w:rPr>
+          <w:rFonts w:ascii="Cambria" w:eastAsia="Cambria" w:hAnsi="Cambria" w:cs="Cambria"/>
+          <w:bCs/>
+          <w:color w:val="090B05"/>
+          <w:sz w:val="26"/>
+        </w:rPr>
+      </w:pPr>
+      <w:r>
+        <w:rPr>
+          <w:rFonts w:ascii="Cambria" w:eastAsia="Cambria" w:hAnsi="Cambria" w:cs="Cambria"/>
+          <w:bCs/>
+          <w:color w:val="090B05"/>
+          <w:sz w:val="26"/>
+        </w:rPr>
+        <w:t xml:space="preserve">A </w:t>
+      </w:r>
+      <w:r>
+        <w:rPr>
+          <w:rFonts w:ascii="Cambria" w:eastAsia="Cambria" w:hAnsi="Cambria" w:cs="Cambria"/>
+          <w:bCs/>
+          <w:color w:val="090B05"/>
+          <w:sz w:val="26"/>
+        </w:rPr>
+        <w:t>magic</w:t>
+      </w:r>
+      <w:r>
+        <w:rPr>
+          <w:rFonts w:ascii="Cambria" w:eastAsia="Cambria" w:hAnsi="Cambria" w:cs="Cambria"/>
+          <w:bCs/>
+          <w:color w:val="090B05"/>
+          <w:sz w:val="26"/>
+        </w:rPr>
+        <w:t xml:space="preserve"> tábla</w:t>
+      </w:r>
+      <w:r>
+        <w:rPr>
+          <w:rFonts w:ascii="Cambria" w:eastAsia="Cambria" w:hAnsi="Cambria" w:cs="Cambria"/>
+          <w:bCs/>
+          <w:color w:val="090B05"/>
+          <w:sz w:val="26"/>
+        </w:rPr>
+        <w:t xml:space="preserve"> tárolja a karakterek és szörnyek mágikus aktiválható képességeiket.</w:t>
+      </w:r>
+    </w:p>
+    <w:p>
+      <w:pPr>
+        <w:pStyle w:val="Listaszerbekezds"/>
+        <w:keepNext/>
+        <w:keepLines/>
+        <w:numPr>
+          <w:ilvl w:val="1"/>
+          <w:numId w:val="21"/>
+        </w:numPr>
+        <w:spacing w:before="200" w:after="120" w:line="360" w:lineRule="auto"/>
+        <w:rPr>
+          <w:rFonts w:ascii="Cambria" w:eastAsia="Cambria" w:hAnsi="Cambria" w:cs="Cambria"/>
+          <w:bCs/>
+          <w:color w:val="090B05"/>
+          <w:sz w:val="26"/>
+        </w:rPr>
+      </w:pPr>
+      <w:r>
+        <w:rPr>
+          <w:rFonts w:ascii="Cambria" w:eastAsia="Cambria" w:hAnsi="Cambria" w:cs="Cambria"/>
+          <w:bCs/>
+          <w:color w:val="090B05"/>
+          <w:sz w:val="26"/>
+        </w:rPr>
+        <w:t xml:space="preserve">A </w:t>
+      </w:r>
+      <w:r>
+        <w:rPr>
+          <w:rFonts w:ascii="Cambria" w:eastAsia="Cambria" w:hAnsi="Cambria" w:cs="Cambria"/>
+          <w:bCs/>
+          <w:color w:val="090B05"/>
+          <w:sz w:val="26"/>
+        </w:rPr>
+        <w:t>passive</w:t>
+      </w:r>
+      <w:r>
+        <w:rPr>
+          <w:rFonts w:ascii="Cambria" w:eastAsia="Cambria" w:hAnsi="Cambria" w:cs="Cambria"/>
+          <w:bCs/>
+          <w:color w:val="090B05"/>
+          <w:sz w:val="26"/>
+        </w:rPr>
+        <w:t xml:space="preserve"> tábla</w:t>
+      </w:r>
+      <w:r>
+        <w:rPr>
+          <w:rFonts w:ascii="Cambria" w:eastAsia="Cambria" w:hAnsi="Cambria" w:cs="Cambria"/>
+          <w:bCs/>
+          <w:color w:val="090B05"/>
+          <w:sz w:val="26"/>
+        </w:rPr>
+        <w:t xml:space="preserve"> tárolja a passzívan aktiválódó képességeket.</w:t>
+      </w:r>
+    </w:p>
+    <w:p>
+      <w:pPr>
+        <w:pStyle w:val="Listaszerbekezds"/>
+        <w:keepNext/>
+        <w:keepLines/>
+        <w:numPr>
+          <w:ilvl w:val="1"/>
+          <w:numId w:val="21"/>
+        </w:numPr>
+        <w:spacing w:before="200" w:after="120" w:line="360" w:lineRule="auto"/>
+        <w:rPr>
+          <w:rFonts w:ascii="Cambria" w:eastAsia="Cambria" w:hAnsi="Cambria" w:cs="Cambria"/>
+          <w:bCs/>
+          <w:color w:val="090B05"/>
+          <w:sz w:val="26"/>
+        </w:rPr>
+      </w:pPr>
+      <w:r>
+        <w:rPr>
+          <w:rFonts w:ascii="Cambria" w:eastAsia="Cambria" w:hAnsi="Cambria" w:cs="Cambria"/>
+          <w:bCs/>
+          <w:color w:val="090B05"/>
+          <w:sz w:val="26"/>
+        </w:rPr>
+        <w:t xml:space="preserve">A </w:t>
+      </w:r>
+      <w:r>
+        <w:rPr>
+          <w:rFonts w:ascii="Cambria" w:eastAsia="Cambria" w:hAnsi="Cambria" w:cs="Cambria"/>
+          <w:bCs/>
+          <w:color w:val="090B05"/>
+          <w:sz w:val="26"/>
+        </w:rPr>
+        <w:t>special_effect</w:t>
+      </w:r>
+      <w:r>
+        <w:rPr>
+          <w:rFonts w:ascii="Cambria" w:eastAsia="Cambria" w:hAnsi="Cambria" w:cs="Cambria"/>
+          <w:bCs/>
+          <w:color w:val="090B05"/>
+          <w:sz w:val="26"/>
+        </w:rPr>
+        <w:t xml:space="preserve"> tábla</w:t>
+      </w:r>
+      <w:r>
+        <w:rPr>
+          <w:rFonts w:ascii="Cambria" w:eastAsia="Cambria" w:hAnsi="Cambria" w:cs="Cambria"/>
+          <w:bCs/>
+          <w:color w:val="090B05"/>
+          <w:sz w:val="26"/>
+        </w:rPr>
+        <w:t xml:space="preserve"> tárolja a különleges hatásait a tárgyaknak és az aktiválható képességeknek.</w:t>
+      </w:r>
+    </w:p>
+    <w:p>
+      <w:pPr>
+        <w:pStyle w:val="Listaszerbekezds"/>
+        <w:keepNext/>
+        <w:keepLines/>
+        <w:numPr>
+          <w:ilvl w:val="1"/>
+          <w:numId w:val="21"/>
+        </w:numPr>
+        <w:spacing w:before="200" w:after="120" w:line="360" w:lineRule="auto"/>
+        <w:rPr>
+          <w:rFonts w:ascii="Cambria" w:eastAsia="Cambria" w:hAnsi="Cambria" w:cs="Cambria"/>
+          <w:bCs/>
+          <w:color w:val="090B05"/>
+          <w:sz w:val="26"/>
+        </w:rPr>
+      </w:pPr>
+      <w:r>
+        <w:rPr>
+          <w:rFonts w:ascii="Cambria" w:eastAsia="Cambria" w:hAnsi="Cambria" w:cs="Cambria"/>
+          <w:bCs/>
+          <w:color w:val="090B05"/>
+          <w:sz w:val="26"/>
+        </w:rPr>
+        <w:t xml:space="preserve">A </w:t>
+      </w:r>
+      <w:r>
+        <w:rPr>
+          <w:rFonts w:ascii="Cambria" w:eastAsia="Cambria" w:hAnsi="Cambria" w:cs="Cambria"/>
+          <w:bCs/>
+          <w:color w:val="090B05"/>
+          <w:sz w:val="26"/>
+        </w:rPr>
+        <w:t>buff_and_debuff</w:t>
+      </w:r>
+      <w:r>
+        <w:rPr>
+          <w:rFonts w:ascii="Cambria" w:eastAsia="Cambria" w:hAnsi="Cambria" w:cs="Cambria"/>
+          <w:bCs/>
+          <w:color w:val="090B05"/>
+          <w:sz w:val="26"/>
+        </w:rPr>
+        <w:t xml:space="preserve"> tábla</w:t>
+      </w:r>
+      <w:r>
+        <w:rPr>
+          <w:rFonts w:ascii="Cambria" w:eastAsia="Cambria" w:hAnsi="Cambria" w:cs="Cambria"/>
+          <w:bCs/>
+          <w:color w:val="090B05"/>
+          <w:sz w:val="26"/>
+        </w:rPr>
+        <w:t xml:space="preserve"> tárolja az erősítő és gyengítő hatásokat amiket egy lény megkaphat a játék folyamán.</w:t>
+      </w:r>
+    </w:p>
+    <w:p>
+      <w:pPr>
+        <w:pStyle w:val="Listaszerbekezds"/>
+        <w:keepNext/>
+        <w:keepLines/>
+        <w:spacing w:before="200" w:after="120" w:line="360" w:lineRule="auto"/>
+        <w:rPr>
+          <w:rFonts w:ascii="Cambria" w:eastAsia="Cambria" w:hAnsi="Cambria" w:cs="Cambria"/>
+          <w:bCs/>
+          <w:color w:val="090B05"/>
+          <w:sz w:val="26"/>
+        </w:rPr>
+      </w:pPr>
+    </w:p>
+    <w:p>
+      <w:pPr>
+        <w:spacing w:after="120" w:line="360" w:lineRule="auto"/>
+        <w:rPr>
+          <w:rFonts w:ascii="Times New Roman" w:eastAsia="Times New Roman" w:hAnsi="Times New Roman" w:cs="Times New Roman"/>
           <w:color w:val="FF0000"/>
           <w:sz w:val="24"/>
         </w:rPr>
@@ -3058,698 +4903,90 @@
           <w:color w:val="FF0000"/>
           <w:sz w:val="24"/>
         </w:rPr>
-        <w:t>A fejlesztői dokumentáció célja, hogy a segítse program logikájának, illetve a program kódjának a megértését, illetve a program továbbfejlesztését.  Szakemberek számára készül, elvárás tehát a pontosság és a szakmai jellegű stílus.</w:t>
-      </w:r>
-    </w:p>
-    <w:p>
-      <w:pPr>
-        <w:keepNext/>
-        <w:keepLines/>
-        <w:numPr>
-          <w:ilvl w:val="0"/>
-          <w:numId w:val="15"/>
-        </w:numPr>
-        <w:spacing w:before="200" w:after="120" w:line="360" w:lineRule="auto"/>
-        <w:ind w:left="576" w:hanging="576"/>
-        <w:rPr>
-          <w:rFonts w:ascii="Cambria" w:eastAsia="Cambria" w:hAnsi="Cambria" w:cs="Cambria"/>
-          <w:b/>
-          <w:color w:val="090B05"/>
-          <w:sz w:val="26"/>
-        </w:rPr>
-      </w:pPr>
-      <w:r>
-        <w:rPr>
-          <w:rFonts w:ascii="Cambria" w:eastAsia="Cambria" w:hAnsi="Cambria" w:cs="Cambria"/>
-          <w:b/>
-          <w:color w:val="090B05"/>
-          <w:sz w:val="26"/>
-        </w:rPr>
-        <w:t>Az alkalmazott fejlesztői eszközök</w:t>
+        <w:lastRenderedPageBreak/>
+        <w:drawing>
+          <wp:inline distT="0" distB="0" distL="0" distR="0" wp14:anchorId="0F140A1C" wp14:editId="7A43356A">
+            <wp:extent cx="6124201" cy="3819525"/>
+            <wp:effectExtent l="0" t="0" r="0" b="0"/>
+            <wp:docPr id="816807180" name="Kép 1"/>
+            <wp:cNvGraphicFramePr>
+              <a:graphicFrameLocks xmlns:a="http://schemas.openxmlformats.org/drawingml/2006/main" noChangeAspect="1"/>
+            </wp:cNvGraphicFramePr>
+            <a:graphic xmlns:a="http://schemas.openxmlformats.org/drawingml/2006/main">
+              <a:graphicData uri="http://schemas.openxmlformats.org/drawingml/2006/picture">
+                <pic:pic xmlns:pic="http://schemas.openxmlformats.org/drawingml/2006/picture">
+                  <pic:nvPicPr>
+                    <pic:cNvPr id="816807180" name=""/>
+                    <pic:cNvPicPr/>
+                  </pic:nvPicPr>
+                  <pic:blipFill>
+                    <a:blip r:embed="rId14"/>
+                    <a:stretch>
+                      <a:fillRect/>
+                    </a:stretch>
+                  </pic:blipFill>
+                  <pic:spPr>
+                    <a:xfrm>
+                      <a:off x="0" y="0"/>
+                      <a:ext cx="6128463" cy="3822183"/>
+                    </a:xfrm>
+                    <a:prstGeom prst="rect">
+                      <a:avLst/>
+                    </a:prstGeom>
+                  </pic:spPr>
+                </pic:pic>
+              </a:graphicData>
+            </a:graphic>
+          </wp:inline>
+        </w:drawing>
       </w:r>
     </w:p>
     <w:p>
       <w:pPr>
         <w:spacing w:after="120" w:line="360" w:lineRule="auto"/>
-        <w:ind w:firstLine="340"/>
-        <w:rPr>
-          <w:rFonts w:ascii="Times New Roman" w:eastAsia="Times New Roman" w:hAnsi="Times New Roman" w:cs="Times New Roman"/>
-          <w:sz w:val="28"/>
-          <w:u w:val="single"/>
-        </w:rPr>
-      </w:pPr>
-      <w:r>
-        <w:rPr>
-          <w:rFonts w:ascii="Times New Roman" w:eastAsia="Times New Roman" w:hAnsi="Times New Roman" w:cs="Times New Roman"/>
-          <w:sz w:val="28"/>
-          <w:u w:val="single"/>
-        </w:rPr>
-        <w:t>Szoftverek:</w:t>
-      </w:r>
-    </w:p>
-    <w:p>
-      <w:pPr>
-        <w:numPr>
-          <w:ilvl w:val="0"/>
-          <w:numId w:val="16"/>
-        </w:numPr>
+        <w:rPr>
+          <w:rFonts w:ascii="Cambria" w:eastAsia="Times New Roman" w:hAnsi="Cambria" w:cs="Times New Roman"/>
+          <w:color w:val="000000" w:themeColor="text1"/>
+          <w:sz w:val="26"/>
+          <w:szCs w:val="26"/>
+        </w:rPr>
+      </w:pPr>
+      <w:r>
+        <w:rPr>
+          <w:rFonts w:ascii="Cambria" w:eastAsia="Times New Roman" w:hAnsi="Cambria" w:cs="Times New Roman"/>
+          <w:color w:val="000000" w:themeColor="text1"/>
+          <w:sz w:val="26"/>
+          <w:szCs w:val="26"/>
+        </w:rPr>
+        <w:t>Ahogyan</w:t>
+      </w:r>
+      <w:r>
+        <w:rPr>
+          <w:rFonts w:ascii="Cambria" w:eastAsia="Times New Roman" w:hAnsi="Cambria" w:cs="Times New Roman"/>
+          <w:color w:val="000000" w:themeColor="text1"/>
+          <w:sz w:val="26"/>
+          <w:szCs w:val="26"/>
+        </w:rPr>
+        <w:t xml:space="preserve"> látható a diagramon nem minden tábla van összekötve. Ez azért lett így létrehozva, mert a jövőre tervezett galéria működéséhez nem szükséges és a játék adatai feldolgozásához is felesleges kapcsolatokat és több a többhöz kapcsolat táblákat létrehozni.</w:t>
+      </w:r>
+    </w:p>
+    <w:p>
+      <w:pPr>
         <w:spacing w:after="120" w:line="360" w:lineRule="auto"/>
-        <w:ind w:left="1060" w:hanging="360"/>
-        <w:rPr>
-          <w:rFonts w:ascii="Times New Roman" w:eastAsia="Times New Roman" w:hAnsi="Times New Roman" w:cs="Times New Roman"/>
-          <w:sz w:val="28"/>
-          <w:u w:val="single"/>
-        </w:rPr>
-      </w:pPr>
-      <w:r>
-        <w:rPr>
-          <w:rFonts w:ascii="Times New Roman" w:eastAsia="Times New Roman" w:hAnsi="Times New Roman" w:cs="Times New Roman"/>
-          <w:sz w:val="28"/>
-        </w:rPr>
-        <w:t>MySQL Workbench</w:t>
-      </w:r>
-    </w:p>
-    <w:p>
-      <w:pPr>
-        <w:numPr>
-          <w:ilvl w:val="0"/>
-          <w:numId w:val="16"/>
-        </w:numPr>
-        <w:spacing w:after="120" w:line="360" w:lineRule="auto"/>
-        <w:ind w:left="1060" w:hanging="360"/>
-        <w:rPr>
-          <w:rFonts w:ascii="Times New Roman" w:eastAsia="Times New Roman" w:hAnsi="Times New Roman" w:cs="Times New Roman"/>
-          <w:sz w:val="28"/>
-          <w:u w:val="single"/>
-        </w:rPr>
-      </w:pPr>
-      <w:r>
-        <w:rPr>
-          <w:rFonts w:ascii="Times New Roman" w:eastAsia="Times New Roman" w:hAnsi="Times New Roman" w:cs="Times New Roman"/>
-          <w:sz w:val="28"/>
-        </w:rPr>
-        <w:lastRenderedPageBreak/>
-        <w:t>Word</w:t>
-      </w:r>
-    </w:p>
-    <w:p>
-      <w:pPr>
-        <w:numPr>
-          <w:ilvl w:val="0"/>
-          <w:numId w:val="16"/>
-        </w:numPr>
-        <w:spacing w:after="120" w:line="360" w:lineRule="auto"/>
-        <w:ind w:left="1060" w:hanging="360"/>
-        <w:rPr>
-          <w:rFonts w:ascii="Times New Roman" w:eastAsia="Times New Roman" w:hAnsi="Times New Roman" w:cs="Times New Roman"/>
-          <w:sz w:val="28"/>
-          <w:u w:val="single"/>
-        </w:rPr>
-      </w:pPr>
-      <w:r>
-        <w:rPr>
-          <w:rFonts w:ascii="Times New Roman" w:eastAsia="Times New Roman" w:hAnsi="Times New Roman" w:cs="Times New Roman"/>
-          <w:sz w:val="28"/>
-        </w:rPr>
-        <w:t>Visual Studio Code/2022</w:t>
-      </w:r>
-    </w:p>
-    <w:p>
-      <w:pPr>
-        <w:numPr>
-          <w:ilvl w:val="0"/>
-          <w:numId w:val="16"/>
-        </w:numPr>
-        <w:spacing w:after="120" w:line="360" w:lineRule="auto"/>
-        <w:ind w:left="1060" w:hanging="360"/>
-        <w:rPr>
-          <w:rFonts w:ascii="Times New Roman" w:eastAsia="Times New Roman" w:hAnsi="Times New Roman" w:cs="Times New Roman"/>
-          <w:sz w:val="28"/>
-          <w:u w:val="single"/>
-        </w:rPr>
-      </w:pPr>
-      <w:r>
-        <w:rPr>
-          <w:rFonts w:ascii="Times New Roman" w:eastAsia="Times New Roman" w:hAnsi="Times New Roman" w:cs="Times New Roman"/>
-          <w:sz w:val="28"/>
-        </w:rPr>
-        <w:t>Power Point</w:t>
-      </w:r>
-    </w:p>
-    <w:p>
-      <w:pPr>
-        <w:numPr>
-          <w:ilvl w:val="0"/>
-          <w:numId w:val="16"/>
-        </w:numPr>
-        <w:spacing w:after="120" w:line="360" w:lineRule="auto"/>
-        <w:ind w:left="1060" w:hanging="360"/>
-        <w:rPr>
-          <w:rFonts w:ascii="Times New Roman" w:eastAsia="Times New Roman" w:hAnsi="Times New Roman" w:cs="Times New Roman"/>
-          <w:sz w:val="28"/>
-          <w:u w:val="single"/>
-        </w:rPr>
-      </w:pPr>
-      <w:r>
-        <w:rPr>
-          <w:rFonts w:ascii="Times New Roman" w:eastAsia="Times New Roman" w:hAnsi="Times New Roman" w:cs="Times New Roman"/>
-          <w:sz w:val="28"/>
-        </w:rPr>
-        <w:t>Draw.io</w:t>
-      </w:r>
-    </w:p>
-    <w:p>
-      <w:pPr>
-        <w:numPr>
-          <w:ilvl w:val="0"/>
-          <w:numId w:val="16"/>
-        </w:numPr>
-        <w:spacing w:after="120" w:line="360" w:lineRule="auto"/>
-        <w:ind w:left="1060" w:hanging="360"/>
-        <w:rPr>
-          <w:rFonts w:ascii="Times New Roman" w:eastAsia="Times New Roman" w:hAnsi="Times New Roman" w:cs="Times New Roman"/>
-          <w:sz w:val="28"/>
-          <w:u w:val="single"/>
-        </w:rPr>
-      </w:pPr>
-      <w:r>
-        <w:rPr>
-          <w:rFonts w:ascii="Times New Roman" w:eastAsia="Times New Roman" w:hAnsi="Times New Roman" w:cs="Times New Roman"/>
-          <w:sz w:val="28"/>
-        </w:rPr>
-        <w:t>Metszet és vázlat</w:t>
-      </w:r>
-    </w:p>
-    <w:p>
-      <w:pPr>
-        <w:spacing w:after="120" w:line="360" w:lineRule="auto"/>
-        <w:ind w:firstLine="340"/>
-        <w:rPr>
-          <w:rFonts w:ascii="Times New Roman" w:eastAsia="Times New Roman" w:hAnsi="Times New Roman" w:cs="Times New Roman"/>
-          <w:sz w:val="28"/>
-          <w:u w:val="single"/>
-        </w:rPr>
-      </w:pPr>
-      <w:r>
-        <w:rPr>
-          <w:rFonts w:ascii="Times New Roman" w:eastAsia="Times New Roman" w:hAnsi="Times New Roman" w:cs="Times New Roman"/>
-          <w:sz w:val="28"/>
-          <w:u w:val="single"/>
-        </w:rPr>
-        <w:t>Programozási nyelvek:</w:t>
-      </w:r>
-    </w:p>
-    <w:p>
-      <w:pPr>
-        <w:numPr>
-          <w:ilvl w:val="0"/>
-          <w:numId w:val="17"/>
-        </w:numPr>
-        <w:spacing w:after="120" w:line="360" w:lineRule="auto"/>
-        <w:ind w:left="1060" w:hanging="360"/>
-        <w:rPr>
-          <w:rFonts w:ascii="Times New Roman" w:eastAsia="Times New Roman" w:hAnsi="Times New Roman" w:cs="Times New Roman"/>
-          <w:sz w:val="28"/>
-          <w:u w:val="single"/>
-        </w:rPr>
-      </w:pPr>
-      <w:r>
-        <w:rPr>
-          <w:rFonts w:ascii="Times New Roman" w:eastAsia="Times New Roman" w:hAnsi="Times New Roman" w:cs="Times New Roman"/>
-          <w:sz w:val="28"/>
-        </w:rPr>
-        <w:t>C#</w:t>
-      </w:r>
-    </w:p>
-    <w:p>
-      <w:pPr>
-        <w:numPr>
-          <w:ilvl w:val="0"/>
-          <w:numId w:val="17"/>
-        </w:numPr>
-        <w:spacing w:after="120" w:line="360" w:lineRule="auto"/>
-        <w:ind w:left="1060" w:hanging="360"/>
-        <w:rPr>
-          <w:rFonts w:ascii="Times New Roman" w:eastAsia="Times New Roman" w:hAnsi="Times New Roman" w:cs="Times New Roman"/>
-          <w:sz w:val="28"/>
-          <w:u w:val="single"/>
-        </w:rPr>
-      </w:pPr>
-      <w:r>
-        <w:rPr>
-          <w:rFonts w:ascii="Times New Roman" w:eastAsia="Times New Roman" w:hAnsi="Times New Roman" w:cs="Times New Roman"/>
-          <w:sz w:val="28"/>
-        </w:rPr>
-        <w:t>MySQL</w:t>
-      </w:r>
-    </w:p>
-    <w:p>
-      <w:pPr>
-        <w:numPr>
-          <w:ilvl w:val="0"/>
-          <w:numId w:val="17"/>
-        </w:numPr>
-        <w:spacing w:after="120" w:line="360" w:lineRule="auto"/>
-        <w:ind w:left="1060" w:hanging="360"/>
-        <w:rPr>
-          <w:rFonts w:ascii="Times New Roman" w:eastAsia="Times New Roman" w:hAnsi="Times New Roman" w:cs="Times New Roman"/>
-          <w:sz w:val="28"/>
-          <w:u w:val="single"/>
-        </w:rPr>
-      </w:pPr>
-      <w:r>
-        <w:rPr>
-          <w:rFonts w:ascii="Times New Roman" w:eastAsia="Times New Roman" w:hAnsi="Times New Roman" w:cs="Times New Roman"/>
-          <w:sz w:val="28"/>
-        </w:rPr>
-        <w:t>HTML</w:t>
-      </w:r>
-    </w:p>
-    <w:p>
-      <w:pPr>
-        <w:numPr>
-          <w:ilvl w:val="0"/>
-          <w:numId w:val="17"/>
-        </w:numPr>
-        <w:spacing w:after="120" w:line="360" w:lineRule="auto"/>
-        <w:ind w:left="1060" w:hanging="360"/>
-        <w:rPr>
-          <w:rFonts w:ascii="Times New Roman" w:eastAsia="Times New Roman" w:hAnsi="Times New Roman" w:cs="Times New Roman"/>
-          <w:sz w:val="28"/>
-          <w:u w:val="single"/>
-        </w:rPr>
-      </w:pPr>
-      <w:r>
-        <w:rPr>
-          <w:rFonts w:ascii="Times New Roman" w:eastAsia="Times New Roman" w:hAnsi="Times New Roman" w:cs="Times New Roman"/>
-          <w:sz w:val="28"/>
-        </w:rPr>
-        <w:t>JS</w:t>
-      </w:r>
-    </w:p>
-    <w:p>
-      <w:pPr>
-        <w:numPr>
-          <w:ilvl w:val="0"/>
-          <w:numId w:val="17"/>
-        </w:numPr>
-        <w:spacing w:after="120" w:line="360" w:lineRule="auto"/>
-        <w:ind w:left="1060" w:hanging="360"/>
-        <w:rPr>
-          <w:rFonts w:ascii="Times New Roman" w:eastAsia="Times New Roman" w:hAnsi="Times New Roman" w:cs="Times New Roman"/>
-          <w:sz w:val="28"/>
-          <w:u w:val="single"/>
-        </w:rPr>
-      </w:pPr>
-      <w:r>
-        <w:rPr>
-          <w:rFonts w:ascii="Times New Roman" w:eastAsia="Times New Roman" w:hAnsi="Times New Roman" w:cs="Times New Roman"/>
-          <w:sz w:val="28"/>
-        </w:rPr>
-        <w:t>CSS</w:t>
-      </w:r>
-    </w:p>
-    <w:p>
-      <w:pPr>
-        <w:numPr>
-          <w:ilvl w:val="0"/>
-          <w:numId w:val="17"/>
-        </w:numPr>
-        <w:spacing w:after="120" w:line="360" w:lineRule="auto"/>
-        <w:ind w:left="1060" w:hanging="360"/>
-        <w:rPr>
-          <w:rFonts w:ascii="Times New Roman" w:eastAsia="Times New Roman" w:hAnsi="Times New Roman" w:cs="Times New Roman"/>
-          <w:sz w:val="28"/>
-        </w:rPr>
-      </w:pPr>
-      <w:r>
-        <w:rPr>
-          <w:rFonts w:ascii="Times New Roman" w:eastAsia="Times New Roman" w:hAnsi="Times New Roman" w:cs="Times New Roman"/>
-          <w:sz w:val="28"/>
-        </w:rPr>
-        <w:t>JSX</w:t>
-      </w:r>
-    </w:p>
-    <w:p>
-      <w:pPr>
-        <w:spacing w:after="120" w:line="360" w:lineRule="auto"/>
-        <w:ind w:firstLine="340"/>
-        <w:rPr>
-          <w:rFonts w:ascii="Times New Roman" w:eastAsia="Times New Roman" w:hAnsi="Times New Roman" w:cs="Times New Roman"/>
-          <w:sz w:val="28"/>
-          <w:u w:val="single"/>
-        </w:rPr>
-      </w:pPr>
-      <w:r>
-        <w:rPr>
-          <w:rFonts w:ascii="Times New Roman" w:eastAsia="Times New Roman" w:hAnsi="Times New Roman" w:cs="Times New Roman"/>
-          <w:sz w:val="28"/>
-          <w:u w:val="single"/>
-        </w:rPr>
-        <w:t>Modulok:</w:t>
-      </w:r>
-    </w:p>
-    <w:p>
-      <w:pPr>
-        <w:numPr>
-          <w:ilvl w:val="0"/>
-          <w:numId w:val="18"/>
-        </w:numPr>
-        <w:spacing w:after="120" w:line="360" w:lineRule="auto"/>
-        <w:ind w:left="1060" w:hanging="360"/>
-        <w:rPr>
-          <w:rFonts w:ascii="Times New Roman" w:eastAsia="Times New Roman" w:hAnsi="Times New Roman" w:cs="Times New Roman"/>
-          <w:sz w:val="28"/>
-          <w:szCs w:val="28"/>
-          <w:u w:val="single"/>
-        </w:rPr>
-      </w:pPr>
-      <w:r>
-        <w:rPr>
-          <w:rFonts w:ascii="Times New Roman" w:eastAsia="Times New Roman" w:hAnsi="Times New Roman" w:cs="Times New Roman"/>
-          <w:sz w:val="28"/>
-          <w:szCs w:val="28"/>
-        </w:rPr>
-        <w:t>MySQL. Data</w:t>
-      </w:r>
-    </w:p>
-    <w:p>
-      <w:pPr>
-        <w:numPr>
-          <w:ilvl w:val="0"/>
-          <w:numId w:val="18"/>
-        </w:numPr>
-        <w:spacing w:after="120" w:line="360" w:lineRule="auto"/>
-        <w:ind w:left="1060" w:hanging="360"/>
-        <w:rPr>
-          <w:rFonts w:ascii="Times New Roman" w:eastAsia="Times New Roman" w:hAnsi="Times New Roman" w:cs="Times New Roman"/>
-          <w:sz w:val="28"/>
-          <w:szCs w:val="28"/>
-        </w:rPr>
-      </w:pPr>
-      <w:r>
-        <w:rPr>
-          <w:rFonts w:ascii="Times New Roman" w:eastAsia="Times New Roman" w:hAnsi="Times New Roman" w:cs="Times New Roman"/>
-          <w:sz w:val="28"/>
-          <w:szCs w:val="28"/>
-        </w:rPr>
-        <w:t>Argon2</w:t>
-      </w:r>
-    </w:p>
-    <w:p>
-      <w:pPr>
-        <w:numPr>
-          <w:ilvl w:val="0"/>
-          <w:numId w:val="18"/>
-        </w:numPr>
-        <w:spacing w:after="120" w:line="360" w:lineRule="auto"/>
-        <w:ind w:left="1060" w:hanging="360"/>
-        <w:rPr>
-          <w:rFonts w:ascii="Times New Roman" w:eastAsia="Times New Roman" w:hAnsi="Times New Roman" w:cs="Times New Roman"/>
-          <w:sz w:val="28"/>
-          <w:szCs w:val="28"/>
-        </w:rPr>
-      </w:pPr>
-      <w:r>
-        <w:rPr>
-          <w:rFonts w:ascii="Times New Roman" w:eastAsia="Times New Roman" w:hAnsi="Times New Roman" w:cs="Times New Roman"/>
-          <w:sz w:val="28"/>
-          <w:szCs w:val="28"/>
-        </w:rPr>
-        <w:t>Bcrypt</w:t>
-      </w:r>
-    </w:p>
-    <w:p>
-      <w:pPr>
-        <w:numPr>
-          <w:ilvl w:val="0"/>
-          <w:numId w:val="18"/>
-        </w:numPr>
-        <w:spacing w:after="120" w:line="360" w:lineRule="auto"/>
-        <w:ind w:left="1060" w:hanging="360"/>
-        <w:rPr>
-          <w:rFonts w:ascii="Times New Roman" w:eastAsia="Times New Roman" w:hAnsi="Times New Roman" w:cs="Times New Roman"/>
-          <w:sz w:val="28"/>
-          <w:szCs w:val="28"/>
-        </w:rPr>
-      </w:pPr>
-      <w:r>
-        <w:rPr>
-          <w:rFonts w:ascii="Times New Roman" w:eastAsia="Times New Roman" w:hAnsi="Times New Roman" w:cs="Times New Roman"/>
-          <w:sz w:val="28"/>
-          <w:szCs w:val="28"/>
-        </w:rPr>
-        <w:t>Body-Parser</w:t>
-      </w:r>
-    </w:p>
-    <w:p>
-      <w:pPr>
-        <w:numPr>
-          <w:ilvl w:val="0"/>
-          <w:numId w:val="18"/>
-        </w:numPr>
-        <w:spacing w:after="120" w:line="360" w:lineRule="auto"/>
-        <w:ind w:left="1060" w:hanging="360"/>
-        <w:rPr>
-          <w:rFonts w:ascii="Times New Roman" w:eastAsia="Times New Roman" w:hAnsi="Times New Roman" w:cs="Times New Roman"/>
-          <w:sz w:val="28"/>
-          <w:szCs w:val="28"/>
-        </w:rPr>
-      </w:pPr>
-      <w:r>
-        <w:rPr>
-          <w:rFonts w:ascii="Times New Roman" w:eastAsia="Times New Roman" w:hAnsi="Times New Roman" w:cs="Times New Roman"/>
-          <w:sz w:val="28"/>
-          <w:szCs w:val="28"/>
-        </w:rPr>
-        <w:t>Cors</w:t>
-      </w:r>
-    </w:p>
-    <w:p>
-      <w:pPr>
-        <w:numPr>
-          <w:ilvl w:val="0"/>
-          <w:numId w:val="18"/>
-        </w:numPr>
-        <w:spacing w:after="120" w:line="360" w:lineRule="auto"/>
-        <w:ind w:left="1060" w:hanging="360"/>
-        <w:rPr>
-          <w:rFonts w:ascii="Times New Roman" w:eastAsia="Times New Roman" w:hAnsi="Times New Roman" w:cs="Times New Roman"/>
-          <w:sz w:val="28"/>
-          <w:szCs w:val="28"/>
-        </w:rPr>
-      </w:pPr>
-      <w:r>
-        <w:rPr>
-          <w:rFonts w:ascii="Times New Roman" w:eastAsia="Times New Roman" w:hAnsi="Times New Roman" w:cs="Times New Roman"/>
-          <w:sz w:val="28"/>
-          <w:szCs w:val="28"/>
-        </w:rPr>
-        <w:t>Express</w:t>
-      </w:r>
-    </w:p>
-    <w:p>
-      <w:pPr>
-        <w:numPr>
-          <w:ilvl w:val="0"/>
-          <w:numId w:val="18"/>
-        </w:numPr>
-        <w:spacing w:after="120" w:line="360" w:lineRule="auto"/>
-        <w:ind w:left="1060" w:hanging="360"/>
-        <w:rPr>
-          <w:rFonts w:ascii="Times New Roman" w:eastAsia="Times New Roman" w:hAnsi="Times New Roman" w:cs="Times New Roman"/>
-          <w:sz w:val="28"/>
-          <w:szCs w:val="28"/>
-        </w:rPr>
-      </w:pPr>
-      <w:r>
-        <w:rPr>
-          <w:rFonts w:ascii="Times New Roman" w:eastAsia="Times New Roman" w:hAnsi="Times New Roman" w:cs="Times New Roman"/>
-          <w:sz w:val="28"/>
-          <w:szCs w:val="28"/>
-        </w:rPr>
-        <w:t>Mysql2</w:t>
-      </w:r>
-    </w:p>
-    <w:p>
-      <w:pPr>
-        <w:numPr>
-          <w:ilvl w:val="0"/>
-          <w:numId w:val="18"/>
-        </w:numPr>
-        <w:spacing w:after="120" w:line="360" w:lineRule="auto"/>
-        <w:ind w:left="1060" w:hanging="360"/>
-        <w:rPr>
-          <w:rFonts w:ascii="Times New Roman" w:eastAsia="Times New Roman" w:hAnsi="Times New Roman" w:cs="Times New Roman"/>
-          <w:sz w:val="28"/>
-          <w:szCs w:val="28"/>
-        </w:rPr>
-      </w:pPr>
-      <w:r>
-        <w:rPr>
-          <w:rFonts w:ascii="Times New Roman" w:eastAsia="Times New Roman" w:hAnsi="Times New Roman" w:cs="Times New Roman"/>
-          <w:sz w:val="28"/>
-          <w:szCs w:val="28"/>
-        </w:rPr>
-        <w:t>Nodemon</w:t>
-      </w:r>
-    </w:p>
-    <w:p>
-      <w:pPr>
-        <w:numPr>
-          <w:ilvl w:val="0"/>
-          <w:numId w:val="18"/>
-        </w:numPr>
-        <w:spacing w:after="120" w:line="360" w:lineRule="auto"/>
-        <w:ind w:left="1060" w:hanging="360"/>
-        <w:rPr>
-          <w:rFonts w:ascii="Times New Roman" w:eastAsia="Times New Roman" w:hAnsi="Times New Roman" w:cs="Times New Roman"/>
-          <w:sz w:val="28"/>
-          <w:szCs w:val="28"/>
-        </w:rPr>
-      </w:pPr>
-      <w:r>
-        <w:rPr>
-          <w:rFonts w:ascii="Times New Roman" w:eastAsia="Times New Roman" w:hAnsi="Times New Roman" w:cs="Times New Roman"/>
-          <w:sz w:val="28"/>
-          <w:szCs w:val="28"/>
-        </w:rPr>
-        <w:t>React-Icons</w:t>
-      </w:r>
-    </w:p>
-    <w:p>
-      <w:pPr>
-        <w:keepNext/>
-        <w:keepLines/>
-        <w:numPr>
-          <w:ilvl w:val="0"/>
-          <w:numId w:val="20"/>
-        </w:numPr>
-        <w:spacing w:before="200" w:after="120" w:line="360" w:lineRule="auto"/>
-        <w:ind w:left="576" w:hanging="576"/>
-        <w:rPr>
-          <w:rFonts w:ascii="Cambria" w:eastAsia="Cambria" w:hAnsi="Cambria" w:cs="Cambria"/>
-          <w:b/>
-          <w:color w:val="090B05"/>
-          <w:sz w:val="26"/>
-        </w:rPr>
-      </w:pPr>
-      <w:r>
-        <w:rPr>
-          <w:rFonts w:ascii="Cambria" w:eastAsia="Cambria" w:hAnsi="Cambria" w:cs="Cambria"/>
-          <w:b/>
-          <w:color w:val="090B05"/>
-          <w:sz w:val="26"/>
-        </w:rPr>
-        <w:lastRenderedPageBreak/>
-        <w:t>Adatmodell leírása</w:t>
-      </w:r>
-    </w:p>
-    <w:p>
-      <w:pPr>
-        <w:spacing w:after="120" w:line="360" w:lineRule="auto"/>
-        <w:ind w:firstLine="340"/>
-        <w:rPr>
-          <w:rFonts w:ascii="Times New Roman" w:eastAsia="Times New Roman" w:hAnsi="Times New Roman" w:cs="Times New Roman"/>
-          <w:color w:val="FF0000"/>
+        <w:rPr>
+          <w:rFonts w:ascii="Times New Roman" w:eastAsia="Times New Roman" w:hAnsi="Times New Roman" w:cs="Times New Roman"/>
+          <w:color w:val="000000" w:themeColor="text1"/>
           <w:sz w:val="24"/>
         </w:rPr>
       </w:pPr>
       <w:r>
         <w:rPr>
-          <w:rFonts w:ascii="Times New Roman" w:eastAsia="Times New Roman" w:hAnsi="Times New Roman" w:cs="Times New Roman"/>
-          <w:color w:val="FF0000"/>
-          <w:sz w:val="24"/>
-        </w:rPr>
-        <w:t>A feladatban alkalmazott adatbázis vagy adatszerkezet részletes leírása</w:t>
-      </w:r>
-    </w:p>
-    <w:p>
-      <w:pPr>
-        <w:numPr>
-          <w:ilvl w:val="0"/>
-          <w:numId w:val="21"/>
-        </w:numPr>
-        <w:spacing w:after="120" w:line="360" w:lineRule="auto"/>
-        <w:ind w:left="1060" w:hanging="360"/>
-        <w:rPr>
-          <w:rFonts w:ascii="Times New Roman" w:eastAsia="Times New Roman" w:hAnsi="Times New Roman" w:cs="Times New Roman"/>
-          <w:color w:val="FF0000"/>
-          <w:sz w:val="24"/>
-        </w:rPr>
-      </w:pPr>
-      <w:r>
-        <w:rPr>
-          <w:rFonts w:ascii="Times New Roman" w:eastAsia="Times New Roman" w:hAnsi="Times New Roman" w:cs="Times New Roman"/>
-          <w:color w:val="FF0000"/>
-          <w:sz w:val="24"/>
-        </w:rPr>
-        <w:t>Adatbázis esetén az adattáblák leírása, a közöttük lévő kapcsolatok megadása, lehetőleg diagram is legyen</w:t>
-      </w:r>
-    </w:p>
-    <w:p>
-      <w:pPr>
-        <w:numPr>
-          <w:ilvl w:val="0"/>
-          <w:numId w:val="21"/>
-        </w:numPr>
-        <w:spacing w:after="120" w:line="360" w:lineRule="auto"/>
-        <w:ind w:left="1060" w:hanging="360"/>
-        <w:rPr>
-          <w:rFonts w:ascii="Times New Roman" w:eastAsia="Times New Roman" w:hAnsi="Times New Roman" w:cs="Times New Roman"/>
-          <w:color w:val="FF0000"/>
-          <w:sz w:val="24"/>
-        </w:rPr>
-      </w:pPr>
-      <w:r>
-        <w:rPr>
-          <w:rFonts w:ascii="Times New Roman" w:eastAsia="Times New Roman" w:hAnsi="Times New Roman" w:cs="Times New Roman"/>
-          <w:color w:val="FF0000"/>
-          <w:sz w:val="24"/>
-        </w:rPr>
-        <w:t>Ha nincs adatbázis, akkor a program fő adatszerkezeteinek a specifikációja, célszerű diagramot is rajzolni</w:t>
-      </w:r>
-    </w:p>
-    <w:p>
-      <w:pPr>
-        <w:numPr>
-          <w:ilvl w:val="0"/>
-          <w:numId w:val="21"/>
-        </w:numPr>
-        <w:spacing w:after="120" w:line="360" w:lineRule="auto"/>
-        <w:ind w:left="1060" w:hanging="360"/>
-        <w:rPr>
-          <w:rFonts w:ascii="Times New Roman" w:eastAsia="Times New Roman" w:hAnsi="Times New Roman" w:cs="Times New Roman"/>
-          <w:color w:val="FF0000"/>
-          <w:sz w:val="24"/>
-        </w:rPr>
-      </w:pPr>
-      <w:r>
-        <w:rPr>
-          <w:rFonts w:ascii="Times New Roman" w:eastAsia="Times New Roman" w:hAnsi="Times New Roman" w:cs="Times New Roman"/>
-          <w:color w:val="FF0000"/>
-          <w:sz w:val="24"/>
-        </w:rPr>
-        <w:t>OOP jellegű megvalósítás esetében az UML osztálydiagram</w:t>
-      </w:r>
-    </w:p>
-    <w:p>
-      <w:pPr>
-        <w:spacing w:after="120" w:line="360" w:lineRule="auto"/>
-        <w:ind w:firstLine="340"/>
-        <w:rPr>
-          <w:rFonts w:ascii="Times New Roman" w:eastAsia="Times New Roman" w:hAnsi="Times New Roman" w:cs="Times New Roman"/>
-          <w:color w:val="FF0000"/>
-          <w:sz w:val="24"/>
-        </w:rPr>
-      </w:pPr>
-      <w:r>
-        <w:rPr>
-          <w:rFonts w:ascii="Times New Roman" w:eastAsia="Times New Roman" w:hAnsi="Times New Roman" w:cs="Times New Roman"/>
-          <w:color w:val="FF0000"/>
-          <w:sz w:val="24"/>
-        </w:rPr>
-        <w:t>Ajánlott terjedelem: a feladat jellegétől függően 2-5 oldal.</w:t>
+          <w:rFonts w:ascii="Cambria" w:eastAsia="Times New Roman" w:hAnsi="Cambria" w:cs="Times New Roman"/>
+          <w:color w:val="000000" w:themeColor="text1"/>
+          <w:sz w:val="26"/>
+          <w:szCs w:val="26"/>
+        </w:rPr>
+        <w:t>A látható kapcsolatok mind egy a többhöz kapcsolat ahol a szétnyíló végek jelzik a több felét és a kétszer áthúzott végek az egy felét mutatják.</w:t>
       </w:r>
     </w:p>
     <w:p>
@@ -4417,8 +5654,6 @@
               </w:rPr>
               <w:t>Nem kaptunk hibaüzenetet</w:t>
             </w:r>
-            <w:bookmarkStart w:id="0" w:name="_GoBack"/>
-            <w:bookmarkEnd w:id="0"/>
           </w:p>
         </w:tc>
         <w:tc>
@@ -6810,18 +8045,18 @@
       </w:pPr>
       <w:r>
         <w:object w:dxaOrig="2692" w:dyaOrig="4677" w14:anchorId="07443934">
-          <v:rect id="_x0000_i1027" style="width:135.25pt;height:234pt" o:ole="" o:preferrelative="t" stroked="f">
-            <v:imagedata r:id="rId11" o:title=""/>
+          <v:rect id="_x0000_i1027" style="width:135pt;height:234pt" o:ole="" o:preferrelative="t" stroked="f">
+            <v:imagedata r:id="rId15" o:title=""/>
           </v:rect>
-          <o:OLEObject Type="Embed" ProgID="StaticMetafile" ShapeID="_x0000_i1027" DrawAspect="Content" ObjectID="_1806130918" r:id="rId12"/>
+          <o:OLEObject Type="Embed" ProgID="StaticMetafile" ShapeID="_x0000_i1027" DrawAspect="Content" ObjectID="_1806674345" r:id="rId16"/>
         </w:object>
       </w:r>
       <w:r>
         <w:object w:dxaOrig="2976" w:dyaOrig="4778" w14:anchorId="5F534725">
-          <v:rect id="_x0000_i1028" style="width:149.45pt;height:238.9pt" o:ole="" o:preferrelative="t" stroked="f">
-            <v:imagedata r:id="rId13" o:title=""/>
+          <v:rect id="_x0000_i1028" style="width:149.25pt;height:239.25pt" o:ole="" o:preferrelative="t" stroked="f">
+            <v:imagedata r:id="rId17" o:title=""/>
           </v:rect>
-          <o:OLEObject Type="Embed" ProgID="StaticMetafile" ShapeID="_x0000_i1028" DrawAspect="Content" ObjectID="_1806130919" r:id="rId14"/>
+          <o:OLEObject Type="Embed" ProgID="StaticMetafile" ShapeID="_x0000_i1028" DrawAspect="Content" ObjectID="_1806674346" r:id="rId18"/>
         </w:object>
       </w:r>
     </w:p>
@@ -7287,7 +8522,7 @@
 </file>
 
 <file path=word/endnotes.xml><?xml version="1.0" encoding="utf-8"?>
-<w:endnotes xmlns:wpc="http://schemas.microsoft.com/office/word/2010/wordprocessingCanvas" xmlns:cx="http://schemas.microsoft.com/office/drawing/2014/chartex" xmlns:cx1="http://schemas.microsoft.com/office/drawing/2015/9/8/chartex" xmlns:cx2="http://schemas.microsoft.com/office/drawing/2015/10/21/chartex" xmlns:cx3="http://schemas.microsoft.com/office/drawing/2016/5/9/chartex" xmlns:cx4="http://schemas.microsoft.com/office/drawing/2016/5/10/chartex" xmlns:cx5="http://schemas.microsoft.com/office/drawing/2016/5/11/chartex" xmlns:cx6="http://schemas.microsoft.com/office/drawing/2016/5/12/chartex" xmlns:cx7="http://schemas.microsoft.com/office/drawing/2016/5/13/chartex" xmlns:cx8="http://schemas.microsoft.com/office/drawing/2016/5/14/chartex" xmlns:mc="http://schemas.openxmlformats.org/markup-compatibility/2006" xmlns:aink="http://schemas.microsoft.com/office/drawing/2016/ink" xmlns:am3d="http://schemas.microsoft.com/office/drawing/2017/model3d" xmlns:o="urn:schemas-microsoft-com:office:office" xmlns:r="http://schemas.openxmlformats.org/officeDocument/2006/relationships" xmlns:m="http://schemas.openxmlformats.org/officeDocument/2006/math" xmlns:v="urn:schemas-microsoft-com:vml" xmlns:wp14="http://schemas.microsoft.com/office/word/2010/wordprocessingDrawing" xmlns:wp="http://schemas.openxmlformats.org/drawingml/2006/wordprocessingDrawing" xmlns:w10="urn:schemas-microsoft-com:office:word" xmlns:w="http://schemas.openxmlformats.org/wordprocessingml/2006/main" xmlns:w14="http://schemas.microsoft.com/office/word/2010/wordml" xmlns:w15="http://schemas.microsoft.com/office/word/2012/wordml" xmlns:w16cid="http://schemas.microsoft.com/office/word/2016/wordml/cid" xmlns:w16se="http://schemas.microsoft.com/office/word/2015/wordml/symex" xmlns:wpg="http://schemas.microsoft.com/office/word/2010/wordprocessingGroup" xmlns:wpi="http://schemas.microsoft.com/office/word/2010/wordprocessingInk" xmlns:wne="http://schemas.microsoft.com/office/word/2006/wordml" xmlns:wps="http://schemas.microsoft.com/office/word/2010/wordprocessingShape" mc:Ignorable="w14 w15 w16se w16cid wp14">
+<w:endnotes xmlns:wpc="http://schemas.microsoft.com/office/word/2010/wordprocessingCanvas" xmlns:cx="http://schemas.microsoft.com/office/drawing/2014/chartex" xmlns:cx1="http://schemas.microsoft.com/office/drawing/2015/9/8/chartex" xmlns:cx2="http://schemas.microsoft.com/office/drawing/2015/10/21/chartex" xmlns:cx3="http://schemas.microsoft.com/office/drawing/2016/5/9/chartex" xmlns:cx4="http://schemas.microsoft.com/office/drawing/2016/5/10/chartex" xmlns:cx5="http://schemas.microsoft.com/office/drawing/2016/5/11/chartex" xmlns:cx6="http://schemas.microsoft.com/office/drawing/2016/5/12/chartex" xmlns:cx7="http://schemas.microsoft.com/office/drawing/2016/5/13/chartex" xmlns:cx8="http://schemas.microsoft.com/office/drawing/2016/5/14/chartex" xmlns:mc="http://schemas.openxmlformats.org/markup-compatibility/2006" xmlns:aink="http://schemas.microsoft.com/office/drawing/2016/ink" xmlns:am3d="http://schemas.microsoft.com/office/drawing/2017/model3d" xmlns:o="urn:schemas-microsoft-com:office:office" xmlns:oel="http://schemas.microsoft.com/office/2019/extlst" xmlns:r="http://schemas.openxmlformats.org/officeDocument/2006/relationships" xmlns:m="http://schemas.openxmlformats.org/officeDocument/2006/math" xmlns:v="urn:schemas-microsoft-com:vml" xmlns:wp14="http://schemas.microsoft.com/office/word/2010/wordprocessingDrawing" xmlns:wp="http://schemas.openxmlformats.org/drawingml/2006/wordprocessingDrawing" xmlns:w10="urn:schemas-microsoft-com:office:word" xmlns:w="http://schemas.openxmlformats.org/wordprocessingml/2006/main" xmlns:w14="http://schemas.microsoft.com/office/word/2010/wordml" xmlns:w15="http://schemas.microsoft.com/office/word/2012/wordml" xmlns:w16cex="http://schemas.microsoft.com/office/word/2018/wordml/cex" xmlns:w16cid="http://schemas.microsoft.com/office/word/2016/wordml/cid" xmlns:w16="http://schemas.microsoft.com/office/word/2018/wordml" xmlns:w16du="http://schemas.microsoft.com/office/word/2023/wordml/word16du" xmlns:w16sdtdh="http://schemas.microsoft.com/office/word/2020/wordml/sdtdatahash" xmlns:w16sdtfl="http://schemas.microsoft.com/office/word/2024/wordml/sdtformatlock" xmlns:w16se="http://schemas.microsoft.com/office/word/2015/wordml/symex" xmlns:wpg="http://schemas.microsoft.com/office/word/2010/wordprocessingGroup" xmlns:wpi="http://schemas.microsoft.com/office/word/2010/wordprocessingInk" xmlns:wne="http://schemas.microsoft.com/office/word/2006/wordml" xmlns:wps="http://schemas.microsoft.com/office/word/2010/wordprocessingShape" mc:Ignorable="w14 w15 w16se w16cid w16 w16cex w16sdtdh w16sdtfl w16du wp14">
   <w:endnote w:type="separator" w:id="-1">
     <w:p>
       <w:pPr>
@@ -7312,7 +8547,7 @@
 </file>
 
 <file path=word/footnotes.xml><?xml version="1.0" encoding="utf-8"?>
-<w:footnotes xmlns:wpc="http://schemas.microsoft.com/office/word/2010/wordprocessingCanvas" xmlns:cx="http://schemas.microsoft.com/office/drawing/2014/chartex" xmlns:cx1="http://schemas.microsoft.com/office/drawing/2015/9/8/chartex" xmlns:cx2="http://schemas.microsoft.com/office/drawing/2015/10/21/chartex" xmlns:cx3="http://schemas.microsoft.com/office/drawing/2016/5/9/chartex" xmlns:cx4="http://schemas.microsoft.com/office/drawing/2016/5/10/chartex" xmlns:cx5="http://schemas.microsoft.com/office/drawing/2016/5/11/chartex" xmlns:cx6="http://schemas.microsoft.com/office/drawing/2016/5/12/chartex" xmlns:cx7="http://schemas.microsoft.com/office/drawing/2016/5/13/chartex" xmlns:cx8="http://schemas.microsoft.com/office/drawing/2016/5/14/chartex" xmlns:mc="http://schemas.openxmlformats.org/markup-compatibility/2006" xmlns:aink="http://schemas.microsoft.com/office/drawing/2016/ink" xmlns:am3d="http://schemas.microsoft.com/office/drawing/2017/model3d" xmlns:o="urn:schemas-microsoft-com:office:office" xmlns:r="http://schemas.openxmlformats.org/officeDocument/2006/relationships" xmlns:m="http://schemas.openxmlformats.org/officeDocument/2006/math" xmlns:v="urn:schemas-microsoft-com:vml" xmlns:wp14="http://schemas.microsoft.com/office/word/2010/wordprocessingDrawing" xmlns:wp="http://schemas.openxmlformats.org/drawingml/2006/wordprocessingDrawing" xmlns:w10="urn:schemas-microsoft-com:office:word" xmlns:w="http://schemas.openxmlformats.org/wordprocessingml/2006/main" xmlns:w14="http://schemas.microsoft.com/office/word/2010/wordml" xmlns:w15="http://schemas.microsoft.com/office/word/2012/wordml" xmlns:w16cid="http://schemas.microsoft.com/office/word/2016/wordml/cid" xmlns:w16se="http://schemas.microsoft.com/office/word/2015/wordml/symex" xmlns:wpg="http://schemas.microsoft.com/office/word/2010/wordprocessingGroup" xmlns:wpi="http://schemas.microsoft.com/office/word/2010/wordprocessingInk" xmlns:wne="http://schemas.microsoft.com/office/word/2006/wordml" xmlns:wps="http://schemas.microsoft.com/office/word/2010/wordprocessingShape" mc:Ignorable="w14 w15 w16se w16cid wp14">
+<w:footnotes xmlns:wpc="http://schemas.microsoft.com/office/word/2010/wordprocessingCanvas" xmlns:cx="http://schemas.microsoft.com/office/drawing/2014/chartex" xmlns:cx1="http://schemas.microsoft.com/office/drawing/2015/9/8/chartex" xmlns:cx2="http://schemas.microsoft.com/office/drawing/2015/10/21/chartex" xmlns:cx3="http://schemas.microsoft.com/office/drawing/2016/5/9/chartex" xmlns:cx4="http://schemas.microsoft.com/office/drawing/2016/5/10/chartex" xmlns:cx5="http://schemas.microsoft.com/office/drawing/2016/5/11/chartex" xmlns:cx6="http://schemas.microsoft.com/office/drawing/2016/5/12/chartex" xmlns:cx7="http://schemas.microsoft.com/office/drawing/2016/5/13/chartex" xmlns:cx8="http://schemas.microsoft.com/office/drawing/2016/5/14/chartex" xmlns:mc="http://schemas.openxmlformats.org/markup-compatibility/2006" xmlns:aink="http://schemas.microsoft.com/office/drawing/2016/ink" xmlns:am3d="http://schemas.microsoft.com/office/drawing/2017/model3d" xmlns:o="urn:schemas-microsoft-com:office:office" xmlns:oel="http://schemas.microsoft.com/office/2019/extlst" xmlns:r="http://schemas.openxmlformats.org/officeDocument/2006/relationships" xmlns:m="http://schemas.openxmlformats.org/officeDocument/2006/math" xmlns:v="urn:schemas-microsoft-com:vml" xmlns:wp14="http://schemas.microsoft.com/office/word/2010/wordprocessingDrawing" xmlns:wp="http://schemas.openxmlformats.org/drawingml/2006/wordprocessingDrawing" xmlns:w10="urn:schemas-microsoft-com:office:word" xmlns:w="http://schemas.openxmlformats.org/wordprocessingml/2006/main" xmlns:w14="http://schemas.microsoft.com/office/word/2010/wordml" xmlns:w15="http://schemas.microsoft.com/office/word/2012/wordml" xmlns:w16cex="http://schemas.microsoft.com/office/word/2018/wordml/cex" xmlns:w16cid="http://schemas.microsoft.com/office/word/2016/wordml/cid" xmlns:w16="http://schemas.microsoft.com/office/word/2018/wordml" xmlns:w16du="http://schemas.microsoft.com/office/word/2023/wordml/word16du" xmlns:w16sdtdh="http://schemas.microsoft.com/office/word/2020/wordml/sdtdatahash" xmlns:w16sdtfl="http://schemas.microsoft.com/office/word/2024/wordml/sdtformatlock" xmlns:w16se="http://schemas.microsoft.com/office/word/2015/wordml/symex" xmlns:wpg="http://schemas.microsoft.com/office/word/2010/wordprocessingGroup" xmlns:wpi="http://schemas.microsoft.com/office/word/2010/wordprocessingInk" xmlns:wne="http://schemas.microsoft.com/office/word/2006/wordml" xmlns:wps="http://schemas.microsoft.com/office/word/2010/wordprocessingShape" mc:Ignorable="w14 w15 w16se w16cid w16 w16cex w16sdtdh w16sdtfl w16du wp14">
   <w:footnote w:type="separator" w:id="-1">
     <w:p>
       <w:pPr>
@@ -7337,7 +8572,7 @@
 </file>
 
 <file path=word/numbering.xml><?xml version="1.0" encoding="utf-8"?>
-<w:numbering xmlns:wpc="http://schemas.microsoft.com/office/word/2010/wordprocessingCanvas" xmlns:cx="http://schemas.microsoft.com/office/drawing/2014/chartex" xmlns:cx1="http://schemas.microsoft.com/office/drawing/2015/9/8/chartex" xmlns:cx2="http://schemas.microsoft.com/office/drawing/2015/10/21/chartex" xmlns:cx3="http://schemas.microsoft.com/office/drawing/2016/5/9/chartex" xmlns:cx4="http://schemas.microsoft.com/office/drawing/2016/5/10/chartex" xmlns:cx5="http://schemas.microsoft.com/office/drawing/2016/5/11/chartex" xmlns:cx6="http://schemas.microsoft.com/office/drawing/2016/5/12/chartex" xmlns:cx7="http://schemas.microsoft.com/office/drawing/2016/5/13/chartex" xmlns:cx8="http://schemas.microsoft.com/office/drawing/2016/5/14/chartex" xmlns:mc="http://schemas.openxmlformats.org/markup-compatibility/2006" xmlns:aink="http://schemas.microsoft.com/office/drawing/2016/ink" xmlns:am3d="http://schemas.microsoft.com/office/drawing/2017/model3d" xmlns:o="urn:schemas-microsoft-com:office:office" xmlns:r="http://schemas.openxmlformats.org/officeDocument/2006/relationships" xmlns:m="http://schemas.openxmlformats.org/officeDocument/2006/math" xmlns:v="urn:schemas-microsoft-com:vml" xmlns:wp14="http://schemas.microsoft.com/office/word/2010/wordprocessingDrawing" xmlns:wp="http://schemas.openxmlformats.org/drawingml/2006/wordprocessingDrawing" xmlns:w10="urn:schemas-microsoft-com:office:word" xmlns:w="http://schemas.openxmlformats.org/wordprocessingml/2006/main" xmlns:w14="http://schemas.microsoft.com/office/word/2010/wordml" xmlns:w15="http://schemas.microsoft.com/office/word/2012/wordml" xmlns:w16cid="http://schemas.microsoft.com/office/word/2016/wordml/cid" xmlns:w16se="http://schemas.microsoft.com/office/word/2015/wordml/symex" xmlns:wpg="http://schemas.microsoft.com/office/word/2010/wordprocessingGroup" xmlns:wpi="http://schemas.microsoft.com/office/word/2010/wordprocessingInk" xmlns:wne="http://schemas.microsoft.com/office/word/2006/wordml" xmlns:wps="http://schemas.microsoft.com/office/word/2010/wordprocessingShape" mc:Ignorable="w14 w15 w16se w16cid wp14">
+<w:numbering xmlns:wpc="http://schemas.microsoft.com/office/word/2010/wordprocessingCanvas" xmlns:cx="http://schemas.microsoft.com/office/drawing/2014/chartex" xmlns:cx1="http://schemas.microsoft.com/office/drawing/2015/9/8/chartex" xmlns:cx2="http://schemas.microsoft.com/office/drawing/2015/10/21/chartex" xmlns:cx3="http://schemas.microsoft.com/office/drawing/2016/5/9/chartex" xmlns:cx4="http://schemas.microsoft.com/office/drawing/2016/5/10/chartex" xmlns:cx5="http://schemas.microsoft.com/office/drawing/2016/5/11/chartex" xmlns:cx6="http://schemas.microsoft.com/office/drawing/2016/5/12/chartex" xmlns:cx7="http://schemas.microsoft.com/office/drawing/2016/5/13/chartex" xmlns:cx8="http://schemas.microsoft.com/office/drawing/2016/5/14/chartex" xmlns:mc="http://schemas.openxmlformats.org/markup-compatibility/2006" xmlns:aink="http://schemas.microsoft.com/office/drawing/2016/ink" xmlns:am3d="http://schemas.microsoft.com/office/drawing/2017/model3d" xmlns:o="urn:schemas-microsoft-com:office:office" xmlns:oel="http://schemas.microsoft.com/office/2019/extlst" xmlns:r="http://schemas.openxmlformats.org/officeDocument/2006/relationships" xmlns:m="http://schemas.openxmlformats.org/officeDocument/2006/math" xmlns:v="urn:schemas-microsoft-com:vml" xmlns:wp14="http://schemas.microsoft.com/office/word/2010/wordprocessingDrawing" xmlns:wp="http://schemas.openxmlformats.org/drawingml/2006/wordprocessingDrawing" xmlns:w10="urn:schemas-microsoft-com:office:word" xmlns:w="http://schemas.openxmlformats.org/wordprocessingml/2006/main" xmlns:w14="http://schemas.microsoft.com/office/word/2010/wordml" xmlns:w15="http://schemas.microsoft.com/office/word/2012/wordml" xmlns:w16cex="http://schemas.microsoft.com/office/word/2018/wordml/cex" xmlns:w16cid="http://schemas.microsoft.com/office/word/2016/wordml/cid" xmlns:w16="http://schemas.microsoft.com/office/word/2018/wordml" xmlns:w16du="http://schemas.microsoft.com/office/word/2023/wordml/word16du" xmlns:w16sdtdh="http://schemas.microsoft.com/office/word/2020/wordml/sdtdatahash" xmlns:w16sdtfl="http://schemas.microsoft.com/office/word/2024/wordml/sdtformatlock" xmlns:w16se="http://schemas.microsoft.com/office/word/2015/wordml/symex" xmlns:wpg="http://schemas.microsoft.com/office/word/2010/wordprocessingGroup" xmlns:wpi="http://schemas.microsoft.com/office/word/2010/wordprocessingInk" xmlns:wne="http://schemas.microsoft.com/office/word/2006/wordml" xmlns:wps="http://schemas.microsoft.com/office/word/2010/wordprocessingShape" mc:Ignorable="w14 w15 w16se w16cid w16 w16cex w16sdtdh w16sdtfl w16du wp14">
   <w:abstractNum w:abstractNumId="0" w15:restartNumberingAfterBreak="0">
     <w:nsid w:val="0D036A1D"/>
     <w:multiLevelType w:val="multilevel"/>
@@ -8434,7 +9669,7 @@
   <w:abstractNum w:abstractNumId="19" w15:restartNumberingAfterBreak="0">
     <w:nsid w:val="5BD9708B"/>
     <w:multiLevelType w:val="multilevel"/>
-    <w:tmpl w:val="B41E76FA"/>
+    <w:tmpl w:val="21842E70"/>
     <w:lvl w:ilvl="0">
       <w:start w:val="1"/>
       <w:numFmt w:val="bullet"/>
@@ -8442,9 +9677,16 @@
       <w:lvlJc w:val="left"/>
     </w:lvl>
     <w:lvl w:ilvl="1">
-      <w:numFmt w:val="decimal"/>
-      <w:lvlText w:val=""/>
-      <w:lvlJc w:val="left"/>
+      <w:start w:val="1"/>
+      <w:numFmt w:val="bullet"/>
+      <w:lvlText w:val=""/>
+      <w:lvlJc w:val="left"/>
+      <w:pPr>
+        <w:ind w:left="360" w:hanging="360"/>
+      </w:pPr>
+      <w:rPr>
+        <w:rFonts w:ascii="Symbol" w:hAnsi="Symbol" w:hint="default"/>
+      </w:rPr>
     </w:lvl>
     <w:lvl w:ilvl="2">
       <w:numFmt w:val="decimal"/>
@@ -9094,107 +10336,107 @@
       <w:lvlJc w:val="left"/>
     </w:lvl>
   </w:abstractNum>
-  <w:num w:numId="1">
+  <w:num w:numId="1" w16cid:durableId="559174429">
     <w:abstractNumId w:val="6"/>
   </w:num>
-  <w:num w:numId="2">
+  <w:num w:numId="2" w16cid:durableId="343093083">
     <w:abstractNumId w:val="13"/>
   </w:num>
-  <w:num w:numId="3">
+  <w:num w:numId="3" w16cid:durableId="1106804559">
     <w:abstractNumId w:val="29"/>
   </w:num>
-  <w:num w:numId="4">
+  <w:num w:numId="4" w16cid:durableId="1244292729">
     <w:abstractNumId w:val="12"/>
   </w:num>
-  <w:num w:numId="5">
+  <w:num w:numId="5" w16cid:durableId="1654528691">
     <w:abstractNumId w:val="4"/>
   </w:num>
-  <w:num w:numId="6">
+  <w:num w:numId="6" w16cid:durableId="954098461">
     <w:abstractNumId w:val="22"/>
   </w:num>
-  <w:num w:numId="7">
+  <w:num w:numId="7" w16cid:durableId="347563419">
     <w:abstractNumId w:val="3"/>
   </w:num>
-  <w:num w:numId="8">
+  <w:num w:numId="8" w16cid:durableId="842165904">
     <w:abstractNumId w:val="25"/>
   </w:num>
-  <w:num w:numId="9">
+  <w:num w:numId="9" w16cid:durableId="226111401">
     <w:abstractNumId w:val="1"/>
   </w:num>
-  <w:num w:numId="10">
+  <w:num w:numId="10" w16cid:durableId="1952933453">
     <w:abstractNumId w:val="15"/>
   </w:num>
-  <w:num w:numId="11">
+  <w:num w:numId="11" w16cid:durableId="934828965">
     <w:abstractNumId w:val="31"/>
   </w:num>
-  <w:num w:numId="12">
+  <w:num w:numId="12" w16cid:durableId="2031830749">
     <w:abstractNumId w:val="5"/>
   </w:num>
-  <w:num w:numId="13">
+  <w:num w:numId="13" w16cid:durableId="1621567992">
     <w:abstractNumId w:val="30"/>
   </w:num>
-  <w:num w:numId="14">
+  <w:num w:numId="14" w16cid:durableId="71708596">
     <w:abstractNumId w:val="16"/>
   </w:num>
-  <w:num w:numId="15">
+  <w:num w:numId="15" w16cid:durableId="1613825004">
     <w:abstractNumId w:val="23"/>
   </w:num>
-  <w:num w:numId="16">
+  <w:num w:numId="16" w16cid:durableId="1359892840">
     <w:abstractNumId w:val="2"/>
   </w:num>
-  <w:num w:numId="17">
+  <w:num w:numId="17" w16cid:durableId="301037558">
     <w:abstractNumId w:val="28"/>
   </w:num>
-  <w:num w:numId="18">
+  <w:num w:numId="18" w16cid:durableId="1598709525">
     <w:abstractNumId w:val="10"/>
   </w:num>
-  <w:num w:numId="19">
+  <w:num w:numId="19" w16cid:durableId="1969823335">
     <w:abstractNumId w:val="26"/>
   </w:num>
-  <w:num w:numId="20">
+  <w:num w:numId="20" w16cid:durableId="1246306333">
     <w:abstractNumId w:val="19"/>
   </w:num>
-  <w:num w:numId="21">
+  <w:num w:numId="21" w16cid:durableId="942348058">
     <w:abstractNumId w:val="11"/>
   </w:num>
-  <w:num w:numId="22">
+  <w:num w:numId="22" w16cid:durableId="294912190">
     <w:abstractNumId w:val="20"/>
   </w:num>
-  <w:num w:numId="23">
+  <w:num w:numId="23" w16cid:durableId="2054229402">
     <w:abstractNumId w:val="18"/>
   </w:num>
-  <w:num w:numId="24">
+  <w:num w:numId="24" w16cid:durableId="1746950273">
     <w:abstractNumId w:val="14"/>
   </w:num>
-  <w:num w:numId="25">
+  <w:num w:numId="25" w16cid:durableId="1055740657">
     <w:abstractNumId w:val="21"/>
   </w:num>
-  <w:num w:numId="26">
+  <w:num w:numId="26" w16cid:durableId="1855073410">
     <w:abstractNumId w:val="0"/>
   </w:num>
-  <w:num w:numId="27">
+  <w:num w:numId="27" w16cid:durableId="1451893573">
     <w:abstractNumId w:val="27"/>
   </w:num>
-  <w:num w:numId="28">
+  <w:num w:numId="28" w16cid:durableId="1569462798">
     <w:abstractNumId w:val="8"/>
   </w:num>
-  <w:num w:numId="29">
+  <w:num w:numId="29" w16cid:durableId="1616717076">
     <w:abstractNumId w:val="24"/>
   </w:num>
-  <w:num w:numId="30">
+  <w:num w:numId="30" w16cid:durableId="1296177121">
     <w:abstractNumId w:val="9"/>
   </w:num>
-  <w:num w:numId="31">
+  <w:num w:numId="31" w16cid:durableId="1935044520">
     <w:abstractNumId w:val="17"/>
   </w:num>
-  <w:num w:numId="32">
+  <w:num w:numId="32" w16cid:durableId="364983585">
     <w:abstractNumId w:val="7"/>
   </w:num>
 </w:numbering>
 </file>
 
 <file path=word/styles.xml><?xml version="1.0" encoding="utf-8"?>
-<w:styles xmlns:mc="http://schemas.openxmlformats.org/markup-compatibility/2006" xmlns:r="http://schemas.openxmlformats.org/officeDocument/2006/relationships" xmlns:w="http://schemas.openxmlformats.org/wordprocessingml/2006/main" xmlns:w14="http://schemas.microsoft.com/office/word/2010/wordml" xmlns:w15="http://schemas.microsoft.com/office/word/2012/wordml" xmlns:w16cid="http://schemas.microsoft.com/office/word/2016/wordml/cid" xmlns:w16se="http://schemas.microsoft.com/office/word/2015/wordml/symex" mc:Ignorable="w14 w15 w16se w16cid">
+<w:styles xmlns:mc="http://schemas.openxmlformats.org/markup-compatibility/2006" xmlns:r="http://schemas.openxmlformats.org/officeDocument/2006/relationships" xmlns:w="http://schemas.openxmlformats.org/wordprocessingml/2006/main" xmlns:w14="http://schemas.microsoft.com/office/word/2010/wordml" xmlns:w15="http://schemas.microsoft.com/office/word/2012/wordml" xmlns:w16cex="http://schemas.microsoft.com/office/word/2018/wordml/cex" xmlns:w16cid="http://schemas.microsoft.com/office/word/2016/wordml/cid" xmlns:w16="http://schemas.microsoft.com/office/word/2018/wordml" xmlns:w16du="http://schemas.microsoft.com/office/word/2023/wordml/word16du" xmlns:w16sdtdh="http://schemas.microsoft.com/office/word/2020/wordml/sdtdatahash" xmlns:w16sdtfl="http://schemas.microsoft.com/office/word/2024/wordml/sdtformatlock" xmlns:w16se="http://schemas.microsoft.com/office/word/2015/wordml/symex" mc:Ignorable="w14 w15 w16se w16cid w16 w16cex w16sdtdh w16sdtfl w16du">
   <w:docDefaults>
     <w:rPrDefault>
       <w:rPr>
@@ -9210,7 +10452,7 @@
       </w:pPr>
     </w:pPrDefault>
   </w:docDefaults>
-  <w:latentStyles w:defLockedState="0" w:defUIPriority="99" w:defSemiHidden="0" w:defUnhideWhenUsed="0" w:defQFormat="0" w:count="375">
+  <w:latentStyles w:defLockedState="0" w:defUIPriority="99" w:defSemiHidden="0" w:defUnhideWhenUsed="0" w:defQFormat="0" w:count="376">
     <w:lsdException w:name="Normal" w:uiPriority="0" w:qFormat="1"/>
     <w:lsdException w:name="heading 1" w:uiPriority="9" w:qFormat="1"/>
     <w:lsdException w:name="heading 2" w:semiHidden="1" w:uiPriority="9" w:unhideWhenUsed="1" w:qFormat="1"/>
@@ -9586,6 +10828,7 @@
     <w:lsdException w:name="Smart Hyperlink" w:semiHidden="1" w:unhideWhenUsed="1"/>
     <w:lsdException w:name="Hashtag" w:semiHidden="1" w:unhideWhenUsed="1"/>
     <w:lsdException w:name="Unresolved Mention" w:semiHidden="1" w:unhideWhenUsed="1"/>
+    <w:lsdException w:name="Smart Link" w:semiHidden="1" w:unhideWhenUsed="1"/>
   </w:latentStyles>
   <w:style w:type="paragraph" w:default="1" w:styleId="Norml">
     <w:name w:val="Normal"/>

</xml_diff>